<commit_message>
début de l'écriture du rapport +affichage du meilleur modèle supervisé
</commit_message>
<xml_diff>
--- a/Rapport.docx
+++ b/Rapport.docx
@@ -2,7 +2,483 @@
 <file path=word/document.xml><?xml version="1.0" encoding="utf-8"?>
 <w:document xmlns:wpc="http://schemas.microsoft.com/office/word/2010/wordprocessingCanvas" xmlns:cx="http://schemas.microsoft.com/office/drawing/2014/chartex" xmlns:cx1="http://schemas.microsoft.com/office/drawing/2015/9/8/chartex" xmlns:cx2="http://schemas.microsoft.com/office/drawing/2015/10/21/chartex" xmlns:cx3="http://schemas.microsoft.com/office/drawing/2016/5/9/chartex" xmlns:cx4="http://schemas.microsoft.com/office/drawing/2016/5/10/chartex" xmlns:cx5="http://schemas.microsoft.com/office/drawing/2016/5/11/chartex" xmlns:cx6="http://schemas.microsoft.com/office/drawing/2016/5/12/chartex" xmlns:cx7="http://schemas.microsoft.com/office/drawing/2016/5/13/chartex" xmlns:cx8="http://schemas.microsoft.com/office/drawing/2016/5/14/chartex" xmlns:mc="http://schemas.openxmlformats.org/markup-compatibility/2006" xmlns:aink="http://schemas.microsoft.com/office/drawing/2016/ink" xmlns:am3d="http://schemas.microsoft.com/office/drawing/2017/model3d" xmlns:o="urn:schemas-microsoft-com:office:office" xmlns:oel="http://schemas.microsoft.com/office/2019/extlst" xmlns:r="http://schemas.openxmlformats.org/officeDocument/2006/relationships" xmlns:m="http://schemas.openxmlformats.org/officeDocument/2006/math" xmlns:v="urn:schemas-microsoft-com:vml" xmlns:wp14="http://schemas.microsoft.com/office/word/2010/wordprocessingDrawing" xmlns:wp="http://schemas.openxmlformats.org/drawingml/2006/wordprocessingDrawing" xmlns:w10="urn:schemas-microsoft-com:office:word" xmlns:w="http://schemas.openxmlformats.org/wordprocessingml/2006/main" xmlns:w14="http://schemas.microsoft.com/office/word/2010/wordml" xmlns:w15="http://schemas.microsoft.com/office/word/2012/wordml" xmlns:w16cex="http://schemas.microsoft.com/office/word/2018/wordml/cex" xmlns:w16cid="http://schemas.microsoft.com/office/word/2016/wordml/cid" xmlns:w16="http://schemas.microsoft.com/office/word/2018/wordml" xmlns:w16sdtdh="http://schemas.microsoft.com/office/word/2020/wordml/sdtdatahash" xmlns:w16se="http://schemas.microsoft.com/office/word/2015/wordml/symex" xmlns:wpg="http://schemas.microsoft.com/office/word/2010/wordprocessingGroup" xmlns:wpi="http://schemas.microsoft.com/office/word/2010/wordprocessingInk" xmlns:wne="http://schemas.microsoft.com/office/word/2006/wordml" xmlns:wps="http://schemas.microsoft.com/office/word/2010/wordprocessingShape" mc:Ignorable="w14 w15 w16se w16cid w16 w16cex w16sdtdh wp14">
   <w:body>
+    <w:p>
+      <w:pPr>
+        <w:pStyle w:val="Titre1"/>
+        <w:numPr>
+          <w:ilvl w:val="0"/>
+          <w:numId w:val="2"/>
+        </w:numPr>
+      </w:pPr>
+      <w:r>
+        <w:t>Description du jeu de données</w:t>
+      </w:r>
+    </w:p>
     <w:p/>
+    <w:p/>
+    <w:p>
+      <w:pPr>
+        <w:pStyle w:val="Titre1"/>
+        <w:numPr>
+          <w:ilvl w:val="0"/>
+          <w:numId w:val="2"/>
+        </w:numPr>
+      </w:pPr>
+      <w:proofErr w:type="spellStart"/>
+      <w:r>
+        <w:t>Preprocessing</w:t>
+      </w:r>
+      <w:proofErr w:type="spellEnd"/>
+    </w:p>
+    <w:p>
+      <w:pPr>
+        <w:pStyle w:val="Paragraphedeliste"/>
+        <w:numPr>
+          <w:ilvl w:val="0"/>
+          <w:numId w:val="5"/>
+        </w:numPr>
+      </w:pPr>
+      <w:r>
+        <w:t>Nettoyage</w:t>
+      </w:r>
+    </w:p>
+    <w:p>
+      <w:pPr>
+        <w:pStyle w:val="Paragraphedeliste"/>
+        <w:numPr>
+          <w:ilvl w:val="0"/>
+          <w:numId w:val="5"/>
+        </w:numPr>
+      </w:pPr>
+      <w:r>
+        <w:t>Encodage</w:t>
+      </w:r>
+    </w:p>
+    <w:p>
+      <w:pPr>
+        <w:pStyle w:val="Paragraphedeliste"/>
+        <w:numPr>
+          <w:ilvl w:val="0"/>
+          <w:numId w:val="5"/>
+        </w:numPr>
+      </w:pPr>
+      <w:r>
+        <w:t>Train-test-split</w:t>
+      </w:r>
+    </w:p>
+    <w:p/>
+    <w:p>
+      <w:pPr>
+        <w:pStyle w:val="Titre1"/>
+        <w:numPr>
+          <w:ilvl w:val="0"/>
+          <w:numId w:val="2"/>
+        </w:numPr>
+      </w:pPr>
+      <w:r>
+        <w:t>Analyse</w:t>
+      </w:r>
+      <w:r>
+        <w:t xml:space="preserve"> comparative</w:t>
+      </w:r>
+    </w:p>
+    <w:p>
+      <w:r>
+        <w:t xml:space="preserve">On cherche le modèle qui obtiendra les meilleurs résultats. </w:t>
+      </w:r>
+      <w:proofErr w:type="spellStart"/>
+      <w:r>
+        <w:t>Etant</w:t>
+      </w:r>
+      <w:proofErr w:type="spellEnd"/>
+      <w:r>
+        <w:t xml:space="preserve"> donné que l’on veut pouvoir prédire la présence ou l’absence de maladie cardiaque, il faut définir le type d’erreur que l’on cherche à minimiser :</w:t>
+      </w:r>
+    </w:p>
+    <w:p>
+      <w:pPr>
+        <w:pStyle w:val="Paragraphedeliste"/>
+        <w:numPr>
+          <w:ilvl w:val="0"/>
+          <w:numId w:val="6"/>
+        </w:numPr>
+      </w:pPr>
+      <w:r>
+        <w:t>Les faux positifs : prédire la présence de maladie cardiaque chez une personne à tort.</w:t>
+      </w:r>
+    </w:p>
+    <w:p>
+      <w:pPr>
+        <w:pStyle w:val="Paragraphedeliste"/>
+        <w:numPr>
+          <w:ilvl w:val="0"/>
+          <w:numId w:val="6"/>
+        </w:numPr>
+      </w:pPr>
+      <w:r>
+        <w:t>Les faux négatifs : prédire l’absence de maladie cardiaque chez une personnes à tort.</w:t>
+      </w:r>
+    </w:p>
+    <w:p>
+      <w:r>
+        <w:t>Dans notre cas l’erreur la plus grave serait de prédire l’absence de maladie cardiaque à tort, donc on va chercher à minimiser le nombre de faux négatifs.</w:t>
+      </w:r>
+    </w:p>
+    <w:p>
+      <w:pPr>
+        <w:rPr>
+          <w:strike/>
+        </w:rPr>
+      </w:pPr>
+      <w:r>
+        <w:rPr>
+          <w:strike/>
+        </w:rPr>
+        <w:t xml:space="preserve">Ainsi, pour évaluer nos </w:t>
+      </w:r>
+      <w:proofErr w:type="spellStart"/>
+      <w:r>
+        <w:rPr>
+          <w:strike/>
+        </w:rPr>
+        <w:t>modèls</w:t>
+      </w:r>
+      <w:proofErr w:type="spellEnd"/>
+      <w:r>
+        <w:rPr>
+          <w:strike/>
+        </w:rPr>
+        <w:t xml:space="preserve"> nous utiliserons le </w:t>
+      </w:r>
+      <w:proofErr w:type="spellStart"/>
+      <w:r>
+        <w:rPr>
+          <w:strike/>
+        </w:rPr>
+        <w:t>recall</w:t>
+      </w:r>
+      <w:proofErr w:type="spellEnd"/>
+      <w:r>
+        <w:rPr>
+          <w:strike/>
+        </w:rPr>
+        <w:t>, une métrique qui tient compte de ce type d’erreur :</w:t>
+      </w:r>
+      <w:r>
+        <w:rPr>
+          <w:strike/>
+        </w:rPr>
+        <w:t xml:space="preserve"> c’est la proportion de cas </w:t>
+      </w:r>
+      <w:proofErr w:type="gramStart"/>
+      <w:r>
+        <w:rPr>
+          <w:strike/>
+        </w:rPr>
+        <w:t>positifs</w:t>
+      </w:r>
+      <w:r>
+        <w:rPr>
+          <w:strike/>
+        </w:rPr>
+        <w:t xml:space="preserve">, </w:t>
+      </w:r>
+      <w:r>
+        <w:rPr>
+          <w:strike/>
+        </w:rPr>
+        <w:t xml:space="preserve"> bien</w:t>
+      </w:r>
+      <w:proofErr w:type="gramEnd"/>
+      <w:r>
+        <w:rPr>
+          <w:strike/>
+        </w:rPr>
+        <w:t xml:space="preserve"> prédites par le modèle</w:t>
+      </w:r>
+    </w:p>
+    <w:p>
+      <w:r>
+        <w:t xml:space="preserve">Ainsi pour évaluer nos modèles nous utiliserons le f1-score, une métrique qui fait la moyenne entre les valeurs du </w:t>
+      </w:r>
+      <w:proofErr w:type="spellStart"/>
+      <w:r>
+        <w:t>recal</w:t>
+      </w:r>
+      <w:r>
+        <w:t>l</w:t>
+      </w:r>
+      <w:proofErr w:type="spellEnd"/>
+      <w:r>
+        <w:t xml:space="preserve"> et de la précision. </w:t>
+      </w:r>
+    </w:p>
+    <w:p>
+      <w:pPr>
+        <w:pStyle w:val="Titre2"/>
+        <w:numPr>
+          <w:ilvl w:val="0"/>
+          <w:numId w:val="3"/>
+        </w:numPr>
+      </w:pPr>
+      <w:r>
+        <w:t>Apprentissage-supervisé</w:t>
+      </w:r>
+    </w:p>
+    <w:p/>
+    <w:p>
+      <w:r>
+        <w:t xml:space="preserve">Les modèles d’apprentissage supervisé se base sur des données étiquetées </w:t>
+      </w:r>
+    </w:p>
+    <w:p>
+      <w:pPr>
+        <w:pStyle w:val="Paragraphedeliste"/>
+        <w:numPr>
+          <w:ilvl w:val="0"/>
+          <w:numId w:val="1"/>
+        </w:numPr>
+      </w:pPr>
+      <w:r>
+        <w:t xml:space="preserve">Arbre de décision </w:t>
+      </w:r>
+    </w:p>
+    <w:p>
+      <w:pPr>
+        <w:ind w:left="360"/>
+        <w:rPr>
+          <w:i/>
+          <w:iCs/>
+        </w:rPr>
+      </w:pPr>
+      <w:r>
+        <w:rPr>
+          <w:i/>
+          <w:iCs/>
+        </w:rPr>
+        <w:t>Explications rapides</w:t>
+      </w:r>
+    </w:p>
+    <w:p>
+      <w:pPr>
+        <w:ind w:left="360"/>
+        <w:rPr>
+          <w:i/>
+          <w:iCs/>
+        </w:rPr>
+      </w:pPr>
+    </w:p>
+    <w:p>
+      <w:pPr>
+        <w:pStyle w:val="Paragraphedeliste"/>
+        <w:numPr>
+          <w:ilvl w:val="0"/>
+          <w:numId w:val="1"/>
+        </w:numPr>
+      </w:pPr>
+      <w:r>
+        <w:t>Forêt aléatoire</w:t>
+      </w:r>
+    </w:p>
+    <w:p>
+      <w:pPr>
+        <w:pStyle w:val="Paragraphedeliste"/>
+        <w:numPr>
+          <w:ilvl w:val="0"/>
+          <w:numId w:val="1"/>
+        </w:numPr>
+      </w:pPr>
+      <w:proofErr w:type="spellStart"/>
+      <w:r>
+        <w:t>Adaboost</w:t>
+      </w:r>
+      <w:proofErr w:type="spellEnd"/>
+    </w:p>
+    <w:p>
+      <w:pPr>
+        <w:pStyle w:val="Paragraphedeliste"/>
+        <w:numPr>
+          <w:ilvl w:val="0"/>
+          <w:numId w:val="1"/>
+        </w:numPr>
+      </w:pPr>
+      <w:r>
+        <w:t>Machine à vecteur de support</w:t>
+      </w:r>
+    </w:p>
+    <w:p>
+      <w:pPr>
+        <w:pStyle w:val="Paragraphedeliste"/>
+        <w:numPr>
+          <w:ilvl w:val="0"/>
+          <w:numId w:val="1"/>
+        </w:numPr>
+      </w:pPr>
+      <w:r>
+        <w:t>K-</w:t>
+      </w:r>
+      <w:proofErr w:type="spellStart"/>
+      <w:r>
+        <w:t>nearest</w:t>
+      </w:r>
+      <w:proofErr w:type="spellEnd"/>
+      <w:r>
+        <w:t xml:space="preserve"> </w:t>
+      </w:r>
+      <w:proofErr w:type="spellStart"/>
+      <w:r>
+        <w:t>neighbors</w:t>
+      </w:r>
+      <w:proofErr w:type="spellEnd"/>
+      <w:r>
+        <w:t xml:space="preserve"> (KNN)</w:t>
+      </w:r>
+    </w:p>
+    <w:p>
+      <w:pPr>
+        <w:pStyle w:val="Paragraphedeliste"/>
+        <w:numPr>
+          <w:ilvl w:val="0"/>
+          <w:numId w:val="1"/>
+        </w:numPr>
+      </w:pPr>
+      <w:r>
+        <w:t>Naïve Bayes</w:t>
+      </w:r>
+    </w:p>
+    <w:p>
+      <w:pPr>
+        <w:pStyle w:val="Titre2"/>
+        <w:numPr>
+          <w:ilvl w:val="0"/>
+          <w:numId w:val="3"/>
+        </w:numPr>
+      </w:pPr>
+      <w:r>
+        <w:t>Apprentissage non-supervisé</w:t>
+      </w:r>
+    </w:p>
+    <w:p>
+      <w:pPr>
+        <w:pStyle w:val="Paragraphedeliste"/>
+        <w:numPr>
+          <w:ilvl w:val="0"/>
+          <w:numId w:val="1"/>
+        </w:numPr>
+      </w:pPr>
+      <w:r>
+        <w:t>K-</w:t>
+      </w:r>
+      <w:proofErr w:type="spellStart"/>
+      <w:r>
+        <w:t>Means</w:t>
+      </w:r>
+      <w:proofErr w:type="spellEnd"/>
+      <w:r>
+        <w:t xml:space="preserve"> </w:t>
+      </w:r>
+      <w:proofErr w:type="spellStart"/>
+      <w:r>
+        <w:t>Clusturing</w:t>
+      </w:r>
+      <w:proofErr w:type="spellEnd"/>
+    </w:p>
+    <w:p>
+      <w:pPr>
+        <w:pStyle w:val="Paragraphedeliste"/>
+        <w:numPr>
+          <w:ilvl w:val="0"/>
+          <w:numId w:val="1"/>
+        </w:numPr>
+      </w:pPr>
+      <w:proofErr w:type="spellStart"/>
+      <w:r>
+        <w:t>Clusturing</w:t>
+      </w:r>
+      <w:proofErr w:type="spellEnd"/>
+      <w:r>
+        <w:t xml:space="preserve"> </w:t>
+      </w:r>
+      <w:proofErr w:type="spellStart"/>
+      <w:r>
+        <w:t>Hierarchique</w:t>
+      </w:r>
+      <w:proofErr w:type="spellEnd"/>
+      <w:r>
+        <w:t xml:space="preserve"> Agglomératif</w:t>
+      </w:r>
+    </w:p>
+    <w:p>
+      <w:pPr>
+        <w:pStyle w:val="Paragraphedeliste"/>
+        <w:numPr>
+          <w:ilvl w:val="0"/>
+          <w:numId w:val="1"/>
+        </w:numPr>
+      </w:pPr>
+      <w:proofErr w:type="spellStart"/>
+      <w:r>
+        <w:t>Clusturing</w:t>
+      </w:r>
+      <w:proofErr w:type="spellEnd"/>
+      <w:r>
+        <w:t xml:space="preserve"> DBSCAN</w:t>
+      </w:r>
+    </w:p>
+    <w:p>
+      <w:pPr>
+        <w:pStyle w:val="Paragraphedeliste"/>
+        <w:numPr>
+          <w:ilvl w:val="0"/>
+          <w:numId w:val="1"/>
+        </w:numPr>
+      </w:pPr>
+      <w:proofErr w:type="spellStart"/>
+      <w:r>
+        <w:t>Clusturing</w:t>
+      </w:r>
+      <w:proofErr w:type="spellEnd"/>
+      <w:r>
+        <w:t xml:space="preserve"> HDBSCAN</w:t>
+      </w:r>
+    </w:p>
+    <w:p>
+      <w:pPr>
+        <w:pStyle w:val="Titre1"/>
+        <w:numPr>
+          <w:ilvl w:val="0"/>
+          <w:numId w:val="2"/>
+        </w:numPr>
+      </w:pPr>
+      <w:r>
+        <w:lastRenderedPageBreak/>
+        <w:t>Sélection du modèle</w:t>
+      </w:r>
+    </w:p>
+    <w:p>
+      <w:pPr>
+        <w:pStyle w:val="Titre2"/>
+        <w:numPr>
+          <w:ilvl w:val="0"/>
+          <w:numId w:val="4"/>
+        </w:numPr>
+      </w:pPr>
+      <w:r>
+        <w:t>Apprentissage supervisé</w:t>
+      </w:r>
+    </w:p>
+    <w:p>
+      <w:pPr>
+        <w:pStyle w:val="Titre2"/>
+        <w:numPr>
+          <w:ilvl w:val="0"/>
+          <w:numId w:val="4"/>
+        </w:numPr>
+      </w:pPr>
+      <w:r>
+        <w:t>Apprentissage non-supervisé</w:t>
+      </w:r>
+    </w:p>
     <w:sectPr>
       <w:pgSz w:w="11906" w:h="16838"/>
       <w:pgMar w:top="1417" w:right="1417" w:bottom="1417" w:left="1417" w:header="708" w:footer="708" w:gutter="0"/>
@@ -11,6 +487,634 @@
     </w:sectPr>
   </w:body>
 </w:document>
+</file>
+
+<file path=word/numbering.xml><?xml version="1.0" encoding="utf-8"?>
+<w:numbering xmlns:wpc="http://schemas.microsoft.com/office/word/2010/wordprocessingCanvas" xmlns:cx="http://schemas.microsoft.com/office/drawing/2014/chartex" xmlns:cx1="http://schemas.microsoft.com/office/drawing/2015/9/8/chartex" xmlns:cx2="http://schemas.microsoft.com/office/drawing/2015/10/21/chartex" xmlns:cx3="http://schemas.microsoft.com/office/drawing/2016/5/9/chartex" xmlns:cx4="http://schemas.microsoft.com/office/drawing/2016/5/10/chartex" xmlns:cx5="http://schemas.microsoft.com/office/drawing/2016/5/11/chartex" xmlns:cx6="http://schemas.microsoft.com/office/drawing/2016/5/12/chartex" xmlns:cx7="http://schemas.microsoft.com/office/drawing/2016/5/13/chartex" xmlns:cx8="http://schemas.microsoft.com/office/drawing/2016/5/14/chartex" xmlns:mc="http://schemas.openxmlformats.org/markup-compatibility/2006" xmlns:aink="http://schemas.microsoft.com/office/drawing/2016/ink" xmlns:am3d="http://schemas.microsoft.com/office/drawing/2017/model3d" xmlns:o="urn:schemas-microsoft-com:office:office" xmlns:oel="http://schemas.microsoft.com/office/2019/extlst" xmlns:r="http://schemas.openxmlformats.org/officeDocument/2006/relationships" xmlns:m="http://schemas.openxmlformats.org/officeDocument/2006/math" xmlns:v="urn:schemas-microsoft-com:vml" xmlns:wp14="http://schemas.microsoft.com/office/word/2010/wordprocessingDrawing" xmlns:wp="http://schemas.openxmlformats.org/drawingml/2006/wordprocessingDrawing" xmlns:w10="urn:schemas-microsoft-com:office:word" xmlns:w="http://schemas.openxmlformats.org/wordprocessingml/2006/main" xmlns:w14="http://schemas.microsoft.com/office/word/2010/wordml" xmlns:w15="http://schemas.microsoft.com/office/word/2012/wordml" xmlns:w16cex="http://schemas.microsoft.com/office/word/2018/wordml/cex" xmlns:w16cid="http://schemas.microsoft.com/office/word/2016/wordml/cid" xmlns:w16="http://schemas.microsoft.com/office/word/2018/wordml" xmlns:w16sdtdh="http://schemas.microsoft.com/office/word/2020/wordml/sdtdatahash" xmlns:w16se="http://schemas.microsoft.com/office/word/2015/wordml/symex" xmlns:wpg="http://schemas.microsoft.com/office/word/2010/wordprocessingGroup" xmlns:wpi="http://schemas.microsoft.com/office/word/2010/wordprocessingInk" xmlns:wne="http://schemas.microsoft.com/office/word/2006/wordml" xmlns:wps="http://schemas.microsoft.com/office/word/2010/wordprocessingShape" mc:Ignorable="w14 w15 w16se w16cid w16 w16cex w16sdtdh wp14">
+  <w:abstractNum w:abstractNumId="0" w15:restartNumberingAfterBreak="0">
+    <w:nsid w:val="33935C9C"/>
+    <w:multiLevelType w:val="hybridMultilevel"/>
+    <w:tmpl w:val="5A34E63A"/>
+    <w:lvl w:ilvl="0" w:tplc="040C0019">
+      <w:start w:val="1"/>
+      <w:numFmt w:val="lowerLetter"/>
+      <w:lvlText w:val="%1."/>
+      <w:lvlJc w:val="left"/>
+      <w:pPr>
+        <w:ind w:left="720" w:hanging="360"/>
+      </w:pPr>
+      <w:rPr>
+        <w:rFonts w:hint="default"/>
+      </w:rPr>
+    </w:lvl>
+    <w:lvl w:ilvl="1" w:tplc="040C0019" w:tentative="1">
+      <w:start w:val="1"/>
+      <w:numFmt w:val="lowerLetter"/>
+      <w:lvlText w:val="%2."/>
+      <w:lvlJc w:val="left"/>
+      <w:pPr>
+        <w:ind w:left="1440" w:hanging="360"/>
+      </w:pPr>
+    </w:lvl>
+    <w:lvl w:ilvl="2" w:tplc="040C001B" w:tentative="1">
+      <w:start w:val="1"/>
+      <w:numFmt w:val="lowerRoman"/>
+      <w:lvlText w:val="%3."/>
+      <w:lvlJc w:val="right"/>
+      <w:pPr>
+        <w:ind w:left="2160" w:hanging="180"/>
+      </w:pPr>
+    </w:lvl>
+    <w:lvl w:ilvl="3" w:tplc="040C000F" w:tentative="1">
+      <w:start w:val="1"/>
+      <w:numFmt w:val="decimal"/>
+      <w:lvlText w:val="%4."/>
+      <w:lvlJc w:val="left"/>
+      <w:pPr>
+        <w:ind w:left="2880" w:hanging="360"/>
+      </w:pPr>
+    </w:lvl>
+    <w:lvl w:ilvl="4" w:tplc="040C0019" w:tentative="1">
+      <w:start w:val="1"/>
+      <w:numFmt w:val="lowerLetter"/>
+      <w:lvlText w:val="%5."/>
+      <w:lvlJc w:val="left"/>
+      <w:pPr>
+        <w:ind w:left="3600" w:hanging="360"/>
+      </w:pPr>
+    </w:lvl>
+    <w:lvl w:ilvl="5" w:tplc="040C001B" w:tentative="1">
+      <w:start w:val="1"/>
+      <w:numFmt w:val="lowerRoman"/>
+      <w:lvlText w:val="%6."/>
+      <w:lvlJc w:val="right"/>
+      <w:pPr>
+        <w:ind w:left="4320" w:hanging="180"/>
+      </w:pPr>
+    </w:lvl>
+    <w:lvl w:ilvl="6" w:tplc="040C000F" w:tentative="1">
+      <w:start w:val="1"/>
+      <w:numFmt w:val="decimal"/>
+      <w:lvlText w:val="%7."/>
+      <w:lvlJc w:val="left"/>
+      <w:pPr>
+        <w:ind w:left="5040" w:hanging="360"/>
+      </w:pPr>
+    </w:lvl>
+    <w:lvl w:ilvl="7" w:tplc="040C0019" w:tentative="1">
+      <w:start w:val="1"/>
+      <w:numFmt w:val="lowerLetter"/>
+      <w:lvlText w:val="%8."/>
+      <w:lvlJc w:val="left"/>
+      <w:pPr>
+        <w:ind w:left="5760" w:hanging="360"/>
+      </w:pPr>
+    </w:lvl>
+    <w:lvl w:ilvl="8" w:tplc="040C001B" w:tentative="1">
+      <w:start w:val="1"/>
+      <w:numFmt w:val="lowerRoman"/>
+      <w:lvlText w:val="%9."/>
+      <w:lvlJc w:val="right"/>
+      <w:pPr>
+        <w:ind w:left="6480" w:hanging="180"/>
+      </w:pPr>
+    </w:lvl>
+  </w:abstractNum>
+  <w:abstractNum w:abstractNumId="1" w15:restartNumberingAfterBreak="0">
+    <w:nsid w:val="40C10095"/>
+    <w:multiLevelType w:val="hybridMultilevel"/>
+    <w:tmpl w:val="EF94CB1E"/>
+    <w:lvl w:ilvl="0" w:tplc="A902377C">
+      <w:start w:val="2"/>
+      <w:numFmt w:val="bullet"/>
+      <w:lvlText w:val=""/>
+      <w:lvlJc w:val="left"/>
+      <w:pPr>
+        <w:ind w:left="720" w:hanging="360"/>
+      </w:pPr>
+      <w:rPr>
+        <w:rFonts w:ascii="Symbol" w:eastAsiaTheme="minorHAnsi" w:hAnsi="Symbol" w:cstheme="minorBidi" w:hint="default"/>
+      </w:rPr>
+    </w:lvl>
+    <w:lvl w:ilvl="1" w:tplc="040C0003" w:tentative="1">
+      <w:start w:val="1"/>
+      <w:numFmt w:val="bullet"/>
+      <w:lvlText w:val="o"/>
+      <w:lvlJc w:val="left"/>
+      <w:pPr>
+        <w:ind w:left="1440" w:hanging="360"/>
+      </w:pPr>
+      <w:rPr>
+        <w:rFonts w:ascii="Courier New" w:hAnsi="Courier New" w:hint="default"/>
+      </w:rPr>
+    </w:lvl>
+    <w:lvl w:ilvl="2" w:tplc="040C0005" w:tentative="1">
+      <w:start w:val="1"/>
+      <w:numFmt w:val="bullet"/>
+      <w:lvlText w:val=""/>
+      <w:lvlJc w:val="left"/>
+      <w:pPr>
+        <w:ind w:left="2160" w:hanging="360"/>
+      </w:pPr>
+      <w:rPr>
+        <w:rFonts w:ascii="Wingdings" w:hAnsi="Wingdings" w:hint="default"/>
+      </w:rPr>
+    </w:lvl>
+    <w:lvl w:ilvl="3" w:tplc="040C0001" w:tentative="1">
+      <w:start w:val="1"/>
+      <w:numFmt w:val="bullet"/>
+      <w:lvlText w:val=""/>
+      <w:lvlJc w:val="left"/>
+      <w:pPr>
+        <w:ind w:left="2880" w:hanging="360"/>
+      </w:pPr>
+      <w:rPr>
+        <w:rFonts w:ascii="Symbol" w:hAnsi="Symbol" w:hint="default"/>
+      </w:rPr>
+    </w:lvl>
+    <w:lvl w:ilvl="4" w:tplc="040C0003" w:tentative="1">
+      <w:start w:val="1"/>
+      <w:numFmt w:val="bullet"/>
+      <w:lvlText w:val="o"/>
+      <w:lvlJc w:val="left"/>
+      <w:pPr>
+        <w:ind w:left="3600" w:hanging="360"/>
+      </w:pPr>
+      <w:rPr>
+        <w:rFonts w:ascii="Courier New" w:hAnsi="Courier New" w:hint="default"/>
+      </w:rPr>
+    </w:lvl>
+    <w:lvl w:ilvl="5" w:tplc="040C0005" w:tentative="1">
+      <w:start w:val="1"/>
+      <w:numFmt w:val="bullet"/>
+      <w:lvlText w:val=""/>
+      <w:lvlJc w:val="left"/>
+      <w:pPr>
+        <w:ind w:left="4320" w:hanging="360"/>
+      </w:pPr>
+      <w:rPr>
+        <w:rFonts w:ascii="Wingdings" w:hAnsi="Wingdings" w:hint="default"/>
+      </w:rPr>
+    </w:lvl>
+    <w:lvl w:ilvl="6" w:tplc="040C0001" w:tentative="1">
+      <w:start w:val="1"/>
+      <w:numFmt w:val="bullet"/>
+      <w:lvlText w:val=""/>
+      <w:lvlJc w:val="left"/>
+      <w:pPr>
+        <w:ind w:left="5040" w:hanging="360"/>
+      </w:pPr>
+      <w:rPr>
+        <w:rFonts w:ascii="Symbol" w:hAnsi="Symbol" w:hint="default"/>
+      </w:rPr>
+    </w:lvl>
+    <w:lvl w:ilvl="7" w:tplc="040C0003" w:tentative="1">
+      <w:start w:val="1"/>
+      <w:numFmt w:val="bullet"/>
+      <w:lvlText w:val="o"/>
+      <w:lvlJc w:val="left"/>
+      <w:pPr>
+        <w:ind w:left="5760" w:hanging="360"/>
+      </w:pPr>
+      <w:rPr>
+        <w:rFonts w:ascii="Courier New" w:hAnsi="Courier New" w:hint="default"/>
+      </w:rPr>
+    </w:lvl>
+    <w:lvl w:ilvl="8" w:tplc="040C0005" w:tentative="1">
+      <w:start w:val="1"/>
+      <w:numFmt w:val="bullet"/>
+      <w:lvlText w:val=""/>
+      <w:lvlJc w:val="left"/>
+      <w:pPr>
+        <w:ind w:left="6480" w:hanging="360"/>
+      </w:pPr>
+      <w:rPr>
+        <w:rFonts w:ascii="Wingdings" w:hAnsi="Wingdings" w:hint="default"/>
+      </w:rPr>
+    </w:lvl>
+  </w:abstractNum>
+  <w:abstractNum w:abstractNumId="2" w15:restartNumberingAfterBreak="0">
+    <w:nsid w:val="5888145A"/>
+    <w:multiLevelType w:val="hybridMultilevel"/>
+    <w:tmpl w:val="8D44FFCE"/>
+    <w:lvl w:ilvl="0" w:tplc="B7C0CF0C">
+      <w:start w:val="1"/>
+      <w:numFmt w:val="upperRoman"/>
+      <w:lvlText w:val="%1."/>
+      <w:lvlJc w:val="left"/>
+      <w:pPr>
+        <w:ind w:left="1080" w:hanging="720"/>
+      </w:pPr>
+      <w:rPr>
+        <w:rFonts w:hint="default"/>
+      </w:rPr>
+    </w:lvl>
+    <w:lvl w:ilvl="1" w:tplc="040C0019" w:tentative="1">
+      <w:start w:val="1"/>
+      <w:numFmt w:val="lowerLetter"/>
+      <w:lvlText w:val="%2."/>
+      <w:lvlJc w:val="left"/>
+      <w:pPr>
+        <w:ind w:left="1440" w:hanging="360"/>
+      </w:pPr>
+    </w:lvl>
+    <w:lvl w:ilvl="2" w:tplc="040C001B" w:tentative="1">
+      <w:start w:val="1"/>
+      <w:numFmt w:val="lowerRoman"/>
+      <w:lvlText w:val="%3."/>
+      <w:lvlJc w:val="right"/>
+      <w:pPr>
+        <w:ind w:left="2160" w:hanging="180"/>
+      </w:pPr>
+    </w:lvl>
+    <w:lvl w:ilvl="3" w:tplc="040C000F" w:tentative="1">
+      <w:start w:val="1"/>
+      <w:numFmt w:val="decimal"/>
+      <w:lvlText w:val="%4."/>
+      <w:lvlJc w:val="left"/>
+      <w:pPr>
+        <w:ind w:left="2880" w:hanging="360"/>
+      </w:pPr>
+    </w:lvl>
+    <w:lvl w:ilvl="4" w:tplc="040C0019" w:tentative="1">
+      <w:start w:val="1"/>
+      <w:numFmt w:val="lowerLetter"/>
+      <w:lvlText w:val="%5."/>
+      <w:lvlJc w:val="left"/>
+      <w:pPr>
+        <w:ind w:left="3600" w:hanging="360"/>
+      </w:pPr>
+    </w:lvl>
+    <w:lvl w:ilvl="5" w:tplc="040C001B" w:tentative="1">
+      <w:start w:val="1"/>
+      <w:numFmt w:val="lowerRoman"/>
+      <w:lvlText w:val="%6."/>
+      <w:lvlJc w:val="right"/>
+      <w:pPr>
+        <w:ind w:left="4320" w:hanging="180"/>
+      </w:pPr>
+    </w:lvl>
+    <w:lvl w:ilvl="6" w:tplc="040C000F" w:tentative="1">
+      <w:start w:val="1"/>
+      <w:numFmt w:val="decimal"/>
+      <w:lvlText w:val="%7."/>
+      <w:lvlJc w:val="left"/>
+      <w:pPr>
+        <w:ind w:left="5040" w:hanging="360"/>
+      </w:pPr>
+    </w:lvl>
+    <w:lvl w:ilvl="7" w:tplc="040C0019" w:tentative="1">
+      <w:start w:val="1"/>
+      <w:numFmt w:val="lowerLetter"/>
+      <w:lvlText w:val="%8."/>
+      <w:lvlJc w:val="left"/>
+      <w:pPr>
+        <w:ind w:left="5760" w:hanging="360"/>
+      </w:pPr>
+    </w:lvl>
+    <w:lvl w:ilvl="8" w:tplc="040C001B" w:tentative="1">
+      <w:start w:val="1"/>
+      <w:numFmt w:val="lowerRoman"/>
+      <w:lvlText w:val="%9."/>
+      <w:lvlJc w:val="right"/>
+      <w:pPr>
+        <w:ind w:left="6480" w:hanging="180"/>
+      </w:pPr>
+    </w:lvl>
+  </w:abstractNum>
+  <w:abstractNum w:abstractNumId="3" w15:restartNumberingAfterBreak="0">
+    <w:nsid w:val="73D50A94"/>
+    <w:multiLevelType w:val="hybridMultilevel"/>
+    <w:tmpl w:val="C538A2B2"/>
+    <w:lvl w:ilvl="0" w:tplc="BA2816D8">
+      <w:numFmt w:val="bullet"/>
+      <w:lvlText w:val=""/>
+      <w:lvlJc w:val="left"/>
+      <w:pPr>
+        <w:ind w:left="720" w:hanging="360"/>
+      </w:pPr>
+      <w:rPr>
+        <w:rFonts w:ascii="Symbol" w:eastAsiaTheme="minorHAnsi" w:hAnsi="Symbol" w:cstheme="minorBidi" w:hint="default"/>
+      </w:rPr>
+    </w:lvl>
+    <w:lvl w:ilvl="1" w:tplc="040C0003" w:tentative="1">
+      <w:start w:val="1"/>
+      <w:numFmt w:val="bullet"/>
+      <w:lvlText w:val="o"/>
+      <w:lvlJc w:val="left"/>
+      <w:pPr>
+        <w:ind w:left="1440" w:hanging="360"/>
+      </w:pPr>
+      <w:rPr>
+        <w:rFonts w:ascii="Courier New" w:hAnsi="Courier New" w:hint="default"/>
+      </w:rPr>
+    </w:lvl>
+    <w:lvl w:ilvl="2" w:tplc="040C0005" w:tentative="1">
+      <w:start w:val="1"/>
+      <w:numFmt w:val="bullet"/>
+      <w:lvlText w:val=""/>
+      <w:lvlJc w:val="left"/>
+      <w:pPr>
+        <w:ind w:left="2160" w:hanging="360"/>
+      </w:pPr>
+      <w:rPr>
+        <w:rFonts w:ascii="Wingdings" w:hAnsi="Wingdings" w:hint="default"/>
+      </w:rPr>
+    </w:lvl>
+    <w:lvl w:ilvl="3" w:tplc="040C0001" w:tentative="1">
+      <w:start w:val="1"/>
+      <w:numFmt w:val="bullet"/>
+      <w:lvlText w:val=""/>
+      <w:lvlJc w:val="left"/>
+      <w:pPr>
+        <w:ind w:left="2880" w:hanging="360"/>
+      </w:pPr>
+      <w:rPr>
+        <w:rFonts w:ascii="Symbol" w:hAnsi="Symbol" w:hint="default"/>
+      </w:rPr>
+    </w:lvl>
+    <w:lvl w:ilvl="4" w:tplc="040C0003" w:tentative="1">
+      <w:start w:val="1"/>
+      <w:numFmt w:val="bullet"/>
+      <w:lvlText w:val="o"/>
+      <w:lvlJc w:val="left"/>
+      <w:pPr>
+        <w:ind w:left="3600" w:hanging="360"/>
+      </w:pPr>
+      <w:rPr>
+        <w:rFonts w:ascii="Courier New" w:hAnsi="Courier New" w:hint="default"/>
+      </w:rPr>
+    </w:lvl>
+    <w:lvl w:ilvl="5" w:tplc="040C0005" w:tentative="1">
+      <w:start w:val="1"/>
+      <w:numFmt w:val="bullet"/>
+      <w:lvlText w:val=""/>
+      <w:lvlJc w:val="left"/>
+      <w:pPr>
+        <w:ind w:left="4320" w:hanging="360"/>
+      </w:pPr>
+      <w:rPr>
+        <w:rFonts w:ascii="Wingdings" w:hAnsi="Wingdings" w:hint="default"/>
+      </w:rPr>
+    </w:lvl>
+    <w:lvl w:ilvl="6" w:tplc="040C0001" w:tentative="1">
+      <w:start w:val="1"/>
+      <w:numFmt w:val="bullet"/>
+      <w:lvlText w:val=""/>
+      <w:lvlJc w:val="left"/>
+      <w:pPr>
+        <w:ind w:left="5040" w:hanging="360"/>
+      </w:pPr>
+      <w:rPr>
+        <w:rFonts w:ascii="Symbol" w:hAnsi="Symbol" w:hint="default"/>
+      </w:rPr>
+    </w:lvl>
+    <w:lvl w:ilvl="7" w:tplc="040C0003" w:tentative="1">
+      <w:start w:val="1"/>
+      <w:numFmt w:val="bullet"/>
+      <w:lvlText w:val="o"/>
+      <w:lvlJc w:val="left"/>
+      <w:pPr>
+        <w:ind w:left="5760" w:hanging="360"/>
+      </w:pPr>
+      <w:rPr>
+        <w:rFonts w:ascii="Courier New" w:hAnsi="Courier New" w:hint="default"/>
+      </w:rPr>
+    </w:lvl>
+    <w:lvl w:ilvl="8" w:tplc="040C0005" w:tentative="1">
+      <w:start w:val="1"/>
+      <w:numFmt w:val="bullet"/>
+      <w:lvlText w:val=""/>
+      <w:lvlJc w:val="left"/>
+      <w:pPr>
+        <w:ind w:left="6480" w:hanging="360"/>
+      </w:pPr>
+      <w:rPr>
+        <w:rFonts w:ascii="Wingdings" w:hAnsi="Wingdings" w:hint="default"/>
+      </w:rPr>
+    </w:lvl>
+  </w:abstractNum>
+  <w:abstractNum w:abstractNumId="4" w15:restartNumberingAfterBreak="0">
+    <w:nsid w:val="76BE3542"/>
+    <w:multiLevelType w:val="hybridMultilevel"/>
+    <w:tmpl w:val="C1661E92"/>
+    <w:lvl w:ilvl="0" w:tplc="F182C422">
+      <w:start w:val="2"/>
+      <w:numFmt w:val="bullet"/>
+      <w:lvlText w:val="-"/>
+      <w:lvlJc w:val="left"/>
+      <w:pPr>
+        <w:ind w:left="720" w:hanging="360"/>
+      </w:pPr>
+      <w:rPr>
+        <w:rFonts w:ascii="Aptos" w:eastAsiaTheme="minorHAnsi" w:hAnsi="Aptos" w:cstheme="minorBidi" w:hint="default"/>
+      </w:rPr>
+    </w:lvl>
+    <w:lvl w:ilvl="1" w:tplc="040C0003" w:tentative="1">
+      <w:start w:val="1"/>
+      <w:numFmt w:val="bullet"/>
+      <w:lvlText w:val="o"/>
+      <w:lvlJc w:val="left"/>
+      <w:pPr>
+        <w:ind w:left="1440" w:hanging="360"/>
+      </w:pPr>
+      <w:rPr>
+        <w:rFonts w:ascii="Courier New" w:hAnsi="Courier New" w:hint="default"/>
+      </w:rPr>
+    </w:lvl>
+    <w:lvl w:ilvl="2" w:tplc="040C0005" w:tentative="1">
+      <w:start w:val="1"/>
+      <w:numFmt w:val="bullet"/>
+      <w:lvlText w:val=""/>
+      <w:lvlJc w:val="left"/>
+      <w:pPr>
+        <w:ind w:left="2160" w:hanging="360"/>
+      </w:pPr>
+      <w:rPr>
+        <w:rFonts w:ascii="Wingdings" w:hAnsi="Wingdings" w:hint="default"/>
+      </w:rPr>
+    </w:lvl>
+    <w:lvl w:ilvl="3" w:tplc="040C0001" w:tentative="1">
+      <w:start w:val="1"/>
+      <w:numFmt w:val="bullet"/>
+      <w:lvlText w:val=""/>
+      <w:lvlJc w:val="left"/>
+      <w:pPr>
+        <w:ind w:left="2880" w:hanging="360"/>
+      </w:pPr>
+      <w:rPr>
+        <w:rFonts w:ascii="Symbol" w:hAnsi="Symbol" w:hint="default"/>
+      </w:rPr>
+    </w:lvl>
+    <w:lvl w:ilvl="4" w:tplc="040C0003" w:tentative="1">
+      <w:start w:val="1"/>
+      <w:numFmt w:val="bullet"/>
+      <w:lvlText w:val="o"/>
+      <w:lvlJc w:val="left"/>
+      <w:pPr>
+        <w:ind w:left="3600" w:hanging="360"/>
+      </w:pPr>
+      <w:rPr>
+        <w:rFonts w:ascii="Courier New" w:hAnsi="Courier New" w:hint="default"/>
+      </w:rPr>
+    </w:lvl>
+    <w:lvl w:ilvl="5" w:tplc="040C0005" w:tentative="1">
+      <w:start w:val="1"/>
+      <w:numFmt w:val="bullet"/>
+      <w:lvlText w:val=""/>
+      <w:lvlJc w:val="left"/>
+      <w:pPr>
+        <w:ind w:left="4320" w:hanging="360"/>
+      </w:pPr>
+      <w:rPr>
+        <w:rFonts w:ascii="Wingdings" w:hAnsi="Wingdings" w:hint="default"/>
+      </w:rPr>
+    </w:lvl>
+    <w:lvl w:ilvl="6" w:tplc="040C0001" w:tentative="1">
+      <w:start w:val="1"/>
+      <w:numFmt w:val="bullet"/>
+      <w:lvlText w:val=""/>
+      <w:lvlJc w:val="left"/>
+      <w:pPr>
+        <w:ind w:left="5040" w:hanging="360"/>
+      </w:pPr>
+      <w:rPr>
+        <w:rFonts w:ascii="Symbol" w:hAnsi="Symbol" w:hint="default"/>
+      </w:rPr>
+    </w:lvl>
+    <w:lvl w:ilvl="7" w:tplc="040C0003" w:tentative="1">
+      <w:start w:val="1"/>
+      <w:numFmt w:val="bullet"/>
+      <w:lvlText w:val="o"/>
+      <w:lvlJc w:val="left"/>
+      <w:pPr>
+        <w:ind w:left="5760" w:hanging="360"/>
+      </w:pPr>
+      <w:rPr>
+        <w:rFonts w:ascii="Courier New" w:hAnsi="Courier New" w:hint="default"/>
+      </w:rPr>
+    </w:lvl>
+    <w:lvl w:ilvl="8" w:tplc="040C0005" w:tentative="1">
+      <w:start w:val="1"/>
+      <w:numFmt w:val="bullet"/>
+      <w:lvlText w:val=""/>
+      <w:lvlJc w:val="left"/>
+      <w:pPr>
+        <w:ind w:left="6480" w:hanging="360"/>
+      </w:pPr>
+      <w:rPr>
+        <w:rFonts w:ascii="Wingdings" w:hAnsi="Wingdings" w:hint="default"/>
+      </w:rPr>
+    </w:lvl>
+  </w:abstractNum>
+  <w:abstractNum w:abstractNumId="5" w15:restartNumberingAfterBreak="0">
+    <w:nsid w:val="7FB750D7"/>
+    <w:multiLevelType w:val="hybridMultilevel"/>
+    <w:tmpl w:val="1BDC4522"/>
+    <w:lvl w:ilvl="0" w:tplc="040C0019">
+      <w:start w:val="1"/>
+      <w:numFmt w:val="lowerLetter"/>
+      <w:lvlText w:val="%1."/>
+      <w:lvlJc w:val="left"/>
+      <w:pPr>
+        <w:ind w:left="720" w:hanging="360"/>
+      </w:pPr>
+      <w:rPr>
+        <w:rFonts w:hint="default"/>
+      </w:rPr>
+    </w:lvl>
+    <w:lvl w:ilvl="1" w:tplc="040C0019" w:tentative="1">
+      <w:start w:val="1"/>
+      <w:numFmt w:val="lowerLetter"/>
+      <w:lvlText w:val="%2."/>
+      <w:lvlJc w:val="left"/>
+      <w:pPr>
+        <w:ind w:left="1440" w:hanging="360"/>
+      </w:pPr>
+    </w:lvl>
+    <w:lvl w:ilvl="2" w:tplc="040C001B" w:tentative="1">
+      <w:start w:val="1"/>
+      <w:numFmt w:val="lowerRoman"/>
+      <w:lvlText w:val="%3."/>
+      <w:lvlJc w:val="right"/>
+      <w:pPr>
+        <w:ind w:left="2160" w:hanging="180"/>
+      </w:pPr>
+    </w:lvl>
+    <w:lvl w:ilvl="3" w:tplc="040C000F" w:tentative="1">
+      <w:start w:val="1"/>
+      <w:numFmt w:val="decimal"/>
+      <w:lvlText w:val="%4."/>
+      <w:lvlJc w:val="left"/>
+      <w:pPr>
+        <w:ind w:left="2880" w:hanging="360"/>
+      </w:pPr>
+    </w:lvl>
+    <w:lvl w:ilvl="4" w:tplc="040C0019" w:tentative="1">
+      <w:start w:val="1"/>
+      <w:numFmt w:val="lowerLetter"/>
+      <w:lvlText w:val="%5."/>
+      <w:lvlJc w:val="left"/>
+      <w:pPr>
+        <w:ind w:left="3600" w:hanging="360"/>
+      </w:pPr>
+    </w:lvl>
+    <w:lvl w:ilvl="5" w:tplc="040C001B" w:tentative="1">
+      <w:start w:val="1"/>
+      <w:numFmt w:val="lowerRoman"/>
+      <w:lvlText w:val="%6."/>
+      <w:lvlJc w:val="right"/>
+      <w:pPr>
+        <w:ind w:left="4320" w:hanging="180"/>
+      </w:pPr>
+    </w:lvl>
+    <w:lvl w:ilvl="6" w:tplc="040C000F" w:tentative="1">
+      <w:start w:val="1"/>
+      <w:numFmt w:val="decimal"/>
+      <w:lvlText w:val="%7."/>
+      <w:lvlJc w:val="left"/>
+      <w:pPr>
+        <w:ind w:left="5040" w:hanging="360"/>
+      </w:pPr>
+    </w:lvl>
+    <w:lvl w:ilvl="7" w:tplc="040C0019" w:tentative="1">
+      <w:start w:val="1"/>
+      <w:numFmt w:val="lowerLetter"/>
+      <w:lvlText w:val="%8."/>
+      <w:lvlJc w:val="left"/>
+      <w:pPr>
+        <w:ind w:left="5760" w:hanging="360"/>
+      </w:pPr>
+    </w:lvl>
+    <w:lvl w:ilvl="8" w:tplc="040C001B" w:tentative="1">
+      <w:start w:val="1"/>
+      <w:numFmt w:val="lowerRoman"/>
+      <w:lvlText w:val="%9."/>
+      <w:lvlJc w:val="right"/>
+      <w:pPr>
+        <w:ind w:left="6480" w:hanging="180"/>
+      </w:pPr>
+    </w:lvl>
+  </w:abstractNum>
+  <w:num w:numId="1" w16cid:durableId="1965037928">
+    <w:abstractNumId w:val="3"/>
+  </w:num>
+  <w:num w:numId="2" w16cid:durableId="1128088252">
+    <w:abstractNumId w:val="2"/>
+  </w:num>
+  <w:num w:numId="3" w16cid:durableId="2061778305">
+    <w:abstractNumId w:val="0"/>
+  </w:num>
+  <w:num w:numId="4" w16cid:durableId="1314023617">
+    <w:abstractNumId w:val="5"/>
+  </w:num>
+  <w:num w:numId="5" w16cid:durableId="247420211">
+    <w:abstractNumId w:val="1"/>
+  </w:num>
+  <w:num w:numId="6" w16cid:durableId="627517268">
+    <w:abstractNumId w:val="4"/>
+  </w:num>
+</w:numbering>
 </file>
 
 <file path=word/styles.xml><?xml version="1.0" encoding="utf-8"?>
@@ -435,7 +1539,6 @@
     <w:next w:val="Normal"/>
     <w:link w:val="Titre2Car"/>
     <w:uiPriority w:val="9"/>
-    <w:semiHidden/>
     <w:unhideWhenUsed/>
     <w:qFormat/>
     <w:rsid w:val="00BF00ED"/>
@@ -650,7 +1753,6 @@
     <w:basedOn w:val="Policepardfaut"/>
     <w:link w:val="Titre2"/>
     <w:uiPriority w:val="9"/>
-    <w:semiHidden/>
     <w:rsid w:val="00BF00ED"/>
     <w:rPr>
       <w:rFonts w:asciiTheme="majorHAnsi" w:eastAsiaTheme="majorEastAsia" w:hAnsiTheme="majorHAnsi" w:cstheme="majorBidi"/>

</xml_diff>

<commit_message>
update code + rapport
</commit_message>
<xml_diff>
--- a/Rapport.docx
+++ b/Rapport.docx
@@ -129,7 +129,7 @@
           <w:noProof/>
         </w:rPr>
         <w:drawing>
-          <wp:inline distT="0" distB="0" distL="0" distR="0" wp14:anchorId="1A2B5339" wp14:editId="715D9951">
+          <wp:inline distT="0" distB="0" distL="0" distR="0" wp14:anchorId="1A2B5339" wp14:editId="194626DF">
             <wp:extent cx="5760720" cy="1610995"/>
             <wp:effectExtent l="0" t="0" r="5080" b="1905"/>
             <wp:docPr id="2137534749" name="Image 2" descr="Une image contenant texte, capture d’écran, Police, reçu&#10;&#10;Description générée automatiquement"/>
@@ -294,7 +294,7 @@
         </w:rPr>
         <w:lastRenderedPageBreak/>
         <w:drawing>
-          <wp:inline distT="0" distB="0" distL="0" distR="0" wp14:anchorId="6EE28EDA" wp14:editId="099D449B">
+          <wp:inline distT="0" distB="0" distL="0" distR="0" wp14:anchorId="6EE28EDA" wp14:editId="7A513AB5">
             <wp:extent cx="4587795" cy="3540471"/>
             <wp:effectExtent l="0" t="0" r="0" b="3175"/>
             <wp:docPr id="1002162594" name="Image 3" descr="Une image contenant texte, capture d’écran, Rectangle, diagramme&#10;&#10;Description générée automatiquement"/>
@@ -729,79 +729,6 @@
       </w:r>
     </w:p>
     <w:p>
-      <w:pPr>
-        <w:rPr>
-          <w:strike/>
-        </w:rPr>
-      </w:pPr>
-      <w:r>
-        <w:rPr>
-          <w:strike/>
-        </w:rPr>
-        <w:t xml:space="preserve">Ainsi, pour évaluer nos </w:t>
-      </w:r>
-      <w:proofErr w:type="spellStart"/>
-      <w:r>
-        <w:rPr>
-          <w:strike/>
-        </w:rPr>
-        <w:t>modèls</w:t>
-      </w:r>
-      <w:proofErr w:type="spellEnd"/>
-      <w:r>
-        <w:rPr>
-          <w:strike/>
-        </w:rPr>
-        <w:t xml:space="preserve"> nous utiliserons le </w:t>
-      </w:r>
-      <w:proofErr w:type="spellStart"/>
-      <w:r>
-        <w:rPr>
-          <w:strike/>
-        </w:rPr>
-        <w:t>recall</w:t>
-      </w:r>
-      <w:proofErr w:type="spellEnd"/>
-      <w:r>
-        <w:rPr>
-          <w:strike/>
-        </w:rPr>
-        <w:t>, une métrique qui tient compte de ce type d’erreur :</w:t>
-      </w:r>
-      <w:r>
-        <w:rPr>
-          <w:strike/>
-        </w:rPr>
-        <w:t xml:space="preserve"> c’est la proportion de cas </w:t>
-      </w:r>
-      <w:proofErr w:type="gramStart"/>
-      <w:r>
-        <w:rPr>
-          <w:strike/>
-        </w:rPr>
-        <w:t>positifs</w:t>
-      </w:r>
-      <w:r>
-        <w:rPr>
-          <w:strike/>
-        </w:rPr>
-        <w:t xml:space="preserve">, </w:t>
-      </w:r>
-      <w:r>
-        <w:rPr>
-          <w:strike/>
-        </w:rPr>
-        <w:t xml:space="preserve"> bien</w:t>
-      </w:r>
-      <w:proofErr w:type="gramEnd"/>
-      <w:r>
-        <w:rPr>
-          <w:strike/>
-        </w:rPr>
-        <w:t xml:space="preserve"> prédites par le modèle</w:t>
-      </w:r>
-    </w:p>
-    <w:p>
       <w:r>
         <w:t xml:space="preserve">Ainsi pour évaluer nos modèles nous utiliserons le f1-score, une métrique qui fait la moyenne entre les valeurs du </w:t>
       </w:r>
@@ -867,16 +794,166 @@
     <w:p>
       <w:pPr>
         <w:ind w:left="360"/>
-      </w:pPr>
-    </w:p>
-    <w:p>
-      <w:pPr>
-        <w:ind w:left="360"/>
+        <w:jc w:val="center"/>
       </w:pPr>
       <w:r>
         <w:rPr>
           <w:noProof/>
         </w:rPr>
+        <w:drawing>
+          <wp:inline distT="0" distB="0" distL="0" distR="0" wp14:anchorId="4AE2EF83" wp14:editId="18825774">
+            <wp:extent cx="4947920" cy="3482960"/>
+            <wp:effectExtent l="0" t="0" r="5080" b="0"/>
+            <wp:docPr id="745609612" name="Image 5" descr="Une image contenant diagramme, ligne, conception&#10;&#10;Description générée automatiquement"/>
+            <wp:cNvGraphicFramePr>
+              <a:graphicFrameLocks xmlns:a="http://schemas.openxmlformats.org/drawingml/2006/main" noChangeAspect="1"/>
+            </wp:cNvGraphicFramePr>
+            <a:graphic xmlns:a="http://schemas.openxmlformats.org/drawingml/2006/main">
+              <a:graphicData uri="http://schemas.openxmlformats.org/drawingml/2006/picture">
+                <pic:pic xmlns:pic="http://schemas.openxmlformats.org/drawingml/2006/picture">
+                  <pic:nvPicPr>
+                    <pic:cNvPr id="745609612" name="Image 5" descr="Une image contenant diagramme, ligne, conception&#10;&#10;Description générée automatiquement"/>
+                    <pic:cNvPicPr/>
+                  </pic:nvPicPr>
+                  <pic:blipFill>
+                    <a:blip r:embed="rId10" cstate="print">
+                      <a:extLst>
+                        <a:ext uri="{28A0092B-C50C-407E-A947-70E740481C1C}">
+                          <a14:useLocalDpi xmlns:a14="http://schemas.microsoft.com/office/drawing/2010/main" val="0"/>
+                        </a:ext>
+                      </a:extLst>
+                    </a:blip>
+                    <a:stretch>
+                      <a:fillRect/>
+                    </a:stretch>
+                  </pic:blipFill>
+                  <pic:spPr>
+                    <a:xfrm>
+                      <a:off x="0" y="0"/>
+                      <a:ext cx="4961496" cy="3492517"/>
+                    </a:xfrm>
+                    <a:prstGeom prst="rect">
+                      <a:avLst/>
+                    </a:prstGeom>
+                  </pic:spPr>
+                </pic:pic>
+              </a:graphicData>
+            </a:graphic>
+          </wp:inline>
+        </w:drawing>
+      </w:r>
+    </w:p>
+    <w:p>
+      <w:pPr>
+        <w:ind w:left="360"/>
+      </w:pPr>
+      <w:r>
+        <w:rPr>
+          <w:noProof/>
+        </w:rPr>
+        <w:drawing>
+          <wp:inline distT="0" distB="0" distL="0" distR="0" wp14:anchorId="046103CA" wp14:editId="0FA3874E">
+            <wp:extent cx="4548954" cy="1981142"/>
+            <wp:effectExtent l="0" t="0" r="0" b="635"/>
+            <wp:docPr id="326451600" name="Image 1" descr="Une image contenant texte, Tracé, ligne, nombre&#10;&#10;Description générée automatiquement"/>
+            <wp:cNvGraphicFramePr>
+              <a:graphicFrameLocks xmlns:a="http://schemas.openxmlformats.org/drawingml/2006/main" noChangeAspect="1"/>
+            </wp:cNvGraphicFramePr>
+            <a:graphic xmlns:a="http://schemas.openxmlformats.org/drawingml/2006/main">
+              <a:graphicData uri="http://schemas.openxmlformats.org/drawingml/2006/picture">
+                <pic:pic xmlns:pic="http://schemas.openxmlformats.org/drawingml/2006/picture">
+                  <pic:nvPicPr>
+                    <pic:cNvPr id="326451600" name="Image 1" descr="Une image contenant texte, Tracé, ligne, nombre&#10;&#10;Description générée automatiquement"/>
+                    <pic:cNvPicPr/>
+                  </pic:nvPicPr>
+                  <pic:blipFill>
+                    <a:blip r:embed="rId11" cstate="print">
+                      <a:extLst>
+                        <a:ext uri="{28A0092B-C50C-407E-A947-70E740481C1C}">
+                          <a14:useLocalDpi xmlns:a14="http://schemas.microsoft.com/office/drawing/2010/main" val="0"/>
+                        </a:ext>
+                      </a:extLst>
+                    </a:blip>
+                    <a:stretch>
+                      <a:fillRect/>
+                    </a:stretch>
+                  </pic:blipFill>
+                  <pic:spPr>
+                    <a:xfrm>
+                      <a:off x="0" y="0"/>
+                      <a:ext cx="4632337" cy="2017457"/>
+                    </a:xfrm>
+                    <a:prstGeom prst="rect">
+                      <a:avLst/>
+                    </a:prstGeom>
+                  </pic:spPr>
+                </pic:pic>
+              </a:graphicData>
+            </a:graphic>
+          </wp:inline>
+        </w:drawing>
+      </w:r>
+    </w:p>
+    <w:p>
+      <w:pPr>
+        <w:ind w:left="360"/>
+      </w:pPr>
+      <w:r>
+        <w:rPr>
+          <w:noProof/>
+        </w:rPr>
+        <w:drawing>
+          <wp:inline distT="0" distB="0" distL="0" distR="0" wp14:anchorId="5ED4D7AE" wp14:editId="2A801B49">
+            <wp:extent cx="3920156" cy="2169222"/>
+            <wp:effectExtent l="0" t="0" r="4445" b="2540"/>
+            <wp:docPr id="738168715" name="Image 2" descr="Une image contenant texte, diagramme, ligne, capture d’écran&#10;&#10;Description générée automatiquement"/>
+            <wp:cNvGraphicFramePr>
+              <a:graphicFrameLocks xmlns:a="http://schemas.openxmlformats.org/drawingml/2006/main" noChangeAspect="1"/>
+            </wp:cNvGraphicFramePr>
+            <a:graphic xmlns:a="http://schemas.openxmlformats.org/drawingml/2006/main">
+              <a:graphicData uri="http://schemas.openxmlformats.org/drawingml/2006/picture">
+                <pic:pic xmlns:pic="http://schemas.openxmlformats.org/drawingml/2006/picture">
+                  <pic:nvPicPr>
+                    <pic:cNvPr id="738168715" name="Image 2" descr="Une image contenant texte, diagramme, ligne, capture d’écran&#10;&#10;Description générée automatiquement"/>
+                    <pic:cNvPicPr/>
+                  </pic:nvPicPr>
+                  <pic:blipFill>
+                    <a:blip r:embed="rId12" cstate="print">
+                      <a:extLst>
+                        <a:ext uri="{28A0092B-C50C-407E-A947-70E740481C1C}">
+                          <a14:useLocalDpi xmlns:a14="http://schemas.microsoft.com/office/drawing/2010/main" val="0"/>
+                        </a:ext>
+                      </a:extLst>
+                    </a:blip>
+                    <a:stretch>
+                      <a:fillRect/>
+                    </a:stretch>
+                  </pic:blipFill>
+                  <pic:spPr>
+                    <a:xfrm>
+                      <a:off x="0" y="0"/>
+                      <a:ext cx="3968906" cy="2196198"/>
+                    </a:xfrm>
+                    <a:prstGeom prst="rect">
+                      <a:avLst/>
+                    </a:prstGeom>
+                  </pic:spPr>
+                </pic:pic>
+              </a:graphicData>
+            </a:graphic>
+          </wp:inline>
+        </w:drawing>
+      </w:r>
+    </w:p>
+    <w:p>
+      <w:pPr>
+        <w:ind w:left="360"/>
+      </w:pPr>
+      <w:r>
+        <w:rPr>
+          <w:noProof/>
+        </w:rPr>
+        <w:lastRenderedPageBreak/>
         <w:drawing>
           <wp:inline distT="0" distB="0" distL="0" distR="0" wp14:anchorId="5058C8DF" wp14:editId="7757FF9E">
             <wp:extent cx="3112217" cy="2366067"/>
@@ -893,7 +970,7 @@
                     <pic:cNvPicPr/>
                   </pic:nvPicPr>
                   <pic:blipFill>
-                    <a:blip r:embed="rId10" cstate="print">
+                    <a:blip r:embed="rId13" cstate="print">
                       <a:extLst>
                         <a:ext uri="{28A0092B-C50C-407E-A947-70E740481C1C}">
                           <a14:useLocalDpi xmlns:a14="http://schemas.microsoft.com/office/drawing/2010/main" val="0"/>
@@ -944,6 +1021,101 @@
           <w:noProof/>
         </w:rPr>
         <w:drawing>
+          <wp:inline distT="0" distB="0" distL="0" distR="0" wp14:anchorId="40637006" wp14:editId="225ED0E1">
+            <wp:extent cx="4259766" cy="1940654"/>
+            <wp:effectExtent l="0" t="0" r="0" b="2540"/>
+            <wp:docPr id="1294624295" name="Image 3" descr="Une image contenant texte, ligne, Tracé, diagramme&#10;&#10;Description générée automatiquement"/>
+            <wp:cNvGraphicFramePr>
+              <a:graphicFrameLocks xmlns:a="http://schemas.openxmlformats.org/drawingml/2006/main" noChangeAspect="1"/>
+            </wp:cNvGraphicFramePr>
+            <a:graphic xmlns:a="http://schemas.openxmlformats.org/drawingml/2006/main">
+              <a:graphicData uri="http://schemas.openxmlformats.org/drawingml/2006/picture">
+                <pic:pic xmlns:pic="http://schemas.openxmlformats.org/drawingml/2006/picture">
+                  <pic:nvPicPr>
+                    <pic:cNvPr id="1294624295" name="Image 3" descr="Une image contenant texte, ligne, Tracé, diagramme&#10;&#10;Description générée automatiquement"/>
+                    <pic:cNvPicPr/>
+                  </pic:nvPicPr>
+                  <pic:blipFill>
+                    <a:blip r:embed="rId14" cstate="print">
+                      <a:extLst>
+                        <a:ext uri="{28A0092B-C50C-407E-A947-70E740481C1C}">
+                          <a14:useLocalDpi xmlns:a14="http://schemas.microsoft.com/office/drawing/2010/main" val="0"/>
+                        </a:ext>
+                      </a:extLst>
+                    </a:blip>
+                    <a:stretch>
+                      <a:fillRect/>
+                    </a:stretch>
+                  </pic:blipFill>
+                  <pic:spPr>
+                    <a:xfrm>
+                      <a:off x="0" y="0"/>
+                      <a:ext cx="4295790" cy="1957066"/>
+                    </a:xfrm>
+                    <a:prstGeom prst="rect">
+                      <a:avLst/>
+                    </a:prstGeom>
+                  </pic:spPr>
+                </pic:pic>
+              </a:graphicData>
+            </a:graphic>
+          </wp:inline>
+        </w:drawing>
+      </w:r>
+      <w:r>
+        <w:rPr>
+          <w:noProof/>
+        </w:rPr>
+        <w:drawing>
+          <wp:inline distT="0" distB="0" distL="0" distR="0" wp14:anchorId="3429A41D" wp14:editId="109795E9">
+            <wp:extent cx="4065888" cy="2024877"/>
+            <wp:effectExtent l="0" t="0" r="0" b="0"/>
+            <wp:docPr id="663260259" name="Image 4" descr="Une image contenant capture d’écran, ligne, diagramme, texte&#10;&#10;Description générée automatiquement"/>
+            <wp:cNvGraphicFramePr>
+              <a:graphicFrameLocks xmlns:a="http://schemas.openxmlformats.org/drawingml/2006/main" noChangeAspect="1"/>
+            </wp:cNvGraphicFramePr>
+            <a:graphic xmlns:a="http://schemas.openxmlformats.org/drawingml/2006/main">
+              <a:graphicData uri="http://schemas.openxmlformats.org/drawingml/2006/picture">
+                <pic:pic xmlns:pic="http://schemas.openxmlformats.org/drawingml/2006/picture">
+                  <pic:nvPicPr>
+                    <pic:cNvPr id="663260259" name="Image 4" descr="Une image contenant capture d’écran, ligne, diagramme, texte&#10;&#10;Description générée automatiquement"/>
+                    <pic:cNvPicPr/>
+                  </pic:nvPicPr>
+                  <pic:blipFill>
+                    <a:blip r:embed="rId15" cstate="print">
+                      <a:extLst>
+                        <a:ext uri="{28A0092B-C50C-407E-A947-70E740481C1C}">
+                          <a14:useLocalDpi xmlns:a14="http://schemas.microsoft.com/office/drawing/2010/main" val="0"/>
+                        </a:ext>
+                      </a:extLst>
+                    </a:blip>
+                    <a:stretch>
+                      <a:fillRect/>
+                    </a:stretch>
+                  </pic:blipFill>
+                  <pic:spPr>
+                    <a:xfrm>
+                      <a:off x="0" y="0"/>
+                      <a:ext cx="4115439" cy="2049554"/>
+                    </a:xfrm>
+                    <a:prstGeom prst="rect">
+                      <a:avLst/>
+                    </a:prstGeom>
+                  </pic:spPr>
+                </pic:pic>
+              </a:graphicData>
+            </a:graphic>
+          </wp:inline>
+        </w:drawing>
+      </w:r>
+    </w:p>
+    <w:p>
+      <w:r>
+        <w:rPr>
+          <w:noProof/>
+        </w:rPr>
+        <w:lastRenderedPageBreak/>
+        <w:drawing>
           <wp:inline distT="0" distB="0" distL="0" distR="0" wp14:anchorId="0CDBE516" wp14:editId="1BCBDFDE">
             <wp:extent cx="3207845" cy="2519035"/>
             <wp:effectExtent l="0" t="0" r="5715" b="0"/>
@@ -959,7 +1131,7 @@
                     <pic:cNvPicPr/>
                   </pic:nvPicPr>
                   <pic:blipFill>
-                    <a:blip r:embed="rId11" cstate="print">
+                    <a:blip r:embed="rId16" cstate="print">
                       <a:extLst>
                         <a:ext uri="{28A0092B-C50C-407E-A947-70E740481C1C}">
                           <a14:useLocalDpi xmlns:a14="http://schemas.microsoft.com/office/drawing/2010/main" val="0"/>
@@ -1010,7 +1182,6 @@
         <w:rPr>
           <w:noProof/>
         </w:rPr>
-        <w:lastRenderedPageBreak/>
         <w:drawing>
           <wp:inline distT="0" distB="0" distL="0" distR="0" wp14:anchorId="22243D3D" wp14:editId="12F9FF82">
             <wp:extent cx="3371489" cy="2500745"/>
@@ -1027,7 +1198,7 @@
                     <pic:cNvPicPr/>
                   </pic:nvPicPr>
                   <pic:blipFill>
-                    <a:blip r:embed="rId12" cstate="print">
+                    <a:blip r:embed="rId17" cstate="print">
                       <a:extLst>
                         <a:ext uri="{28A0092B-C50C-407E-A947-70E740481C1C}">
                           <a14:useLocalDpi xmlns:a14="http://schemas.microsoft.com/office/drawing/2010/main" val="0"/>
@@ -1067,10 +1238,67 @@
       </w:r>
     </w:p>
     <w:p>
+      <w:pPr>
+        <w:ind w:left="360"/>
+      </w:pPr>
+    </w:p>
+    <w:p>
+      <w:pPr>
+        <w:ind w:left="360"/>
+      </w:pPr>
       <w:r>
         <w:rPr>
           <w:noProof/>
         </w:rPr>
+        <w:drawing>
+          <wp:inline distT="0" distB="0" distL="0" distR="0" wp14:anchorId="2B2319B7" wp14:editId="49AC8403">
+            <wp:extent cx="3234379" cy="2542367"/>
+            <wp:effectExtent l="0" t="0" r="4445" b="0"/>
+            <wp:docPr id="457376956" name="Image 1" descr="Une image contenant texte, capture d’écran, jaune, diagramme&#10;&#10;Description générée automatiquement"/>
+            <wp:cNvGraphicFramePr>
+              <a:graphicFrameLocks xmlns:a="http://schemas.openxmlformats.org/drawingml/2006/main" noChangeAspect="1"/>
+            </wp:cNvGraphicFramePr>
+            <a:graphic xmlns:a="http://schemas.openxmlformats.org/drawingml/2006/main">
+              <a:graphicData uri="http://schemas.openxmlformats.org/drawingml/2006/picture">
+                <pic:pic xmlns:pic="http://schemas.openxmlformats.org/drawingml/2006/picture">
+                  <pic:nvPicPr>
+                    <pic:cNvPr id="457376956" name="Image 1" descr="Une image contenant texte, capture d’écran, jaune, diagramme&#10;&#10;Description générée automatiquement"/>
+                    <pic:cNvPicPr/>
+                  </pic:nvPicPr>
+                  <pic:blipFill>
+                    <a:blip r:embed="rId18" cstate="print">
+                      <a:extLst>
+                        <a:ext uri="{28A0092B-C50C-407E-A947-70E740481C1C}">
+                          <a14:useLocalDpi xmlns:a14="http://schemas.microsoft.com/office/drawing/2010/main" val="0"/>
+                        </a:ext>
+                      </a:extLst>
+                    </a:blip>
+                    <a:stretch>
+                      <a:fillRect/>
+                    </a:stretch>
+                  </pic:blipFill>
+                  <pic:spPr>
+                    <a:xfrm>
+                      <a:off x="0" y="0"/>
+                      <a:ext cx="3253981" cy="2557775"/>
+                    </a:xfrm>
+                    <a:prstGeom prst="rect">
+                      <a:avLst/>
+                    </a:prstGeom>
+                  </pic:spPr>
+                </pic:pic>
+              </a:graphicData>
+            </a:graphic>
+          </wp:inline>
+        </w:drawing>
+      </w:r>
+    </w:p>
+    <w:p>
+      <w:r>
+        <w:rPr>
+          <w:noProof/>
+        </w:rPr>
+        <w:lastRenderedPageBreak/>
         <w:drawing>
           <wp:inline distT="0" distB="0" distL="0" distR="0" wp14:anchorId="260B31C6" wp14:editId="681F7A75">
             <wp:extent cx="3136327" cy="2461491"/>
@@ -1087,7 +1315,7 @@
                     <pic:cNvPicPr/>
                   </pic:nvPicPr>
                   <pic:blipFill>
-                    <a:blip r:embed="rId13" cstate="print">
+                    <a:blip r:embed="rId19" cstate="print">
                       <a:extLst>
                         <a:ext uri="{28A0092B-C50C-407E-A947-70E740481C1C}">
                           <a14:useLocalDpi xmlns:a14="http://schemas.microsoft.com/office/drawing/2010/main" val="0"/>
@@ -1169,7 +1397,7 @@
                     <pic:cNvPicPr/>
                   </pic:nvPicPr>
                   <pic:blipFill>
-                    <a:blip r:embed="rId14" cstate="print">
+                    <a:blip r:embed="rId20" cstate="print">
                       <a:extLst>
                         <a:ext uri="{28A0092B-C50C-407E-A947-70E740481C1C}">
                           <a14:useLocalDpi xmlns:a14="http://schemas.microsoft.com/office/drawing/2010/main" val="0"/>
@@ -1230,7 +1458,7 @@
                     <pic:cNvPicPr/>
                   </pic:nvPicPr>
                   <pic:blipFill>
-                    <a:blip r:embed="rId15" cstate="print">
+                    <a:blip r:embed="rId21" cstate="print">
                       <a:extLst>
                         <a:ext uri="{28A0092B-C50C-407E-A947-70E740481C1C}">
                           <a14:useLocalDpi xmlns:a14="http://schemas.microsoft.com/office/drawing/2010/main" val="0"/>
@@ -1256,6 +1484,52 @@
           </wp:inline>
         </w:drawing>
       </w:r>
+      <w:r>
+        <w:rPr>
+          <w:noProof/>
+        </w:rPr>
+        <w:drawing>
+          <wp:inline distT="0" distB="0" distL="0" distR="0" wp14:anchorId="7032E0D8" wp14:editId="5BA45061">
+            <wp:extent cx="5760720" cy="2555240"/>
+            <wp:effectExtent l="0" t="0" r="5080" b="0"/>
+            <wp:docPr id="2101341431" name="Image 1" descr="Une image contenant Rectangle, Tracé, ligne, diagramme&#10;&#10;Description générée automatiquement"/>
+            <wp:cNvGraphicFramePr>
+              <a:graphicFrameLocks xmlns:a="http://schemas.openxmlformats.org/drawingml/2006/main" noChangeAspect="1"/>
+            </wp:cNvGraphicFramePr>
+            <a:graphic xmlns:a="http://schemas.openxmlformats.org/drawingml/2006/main">
+              <a:graphicData uri="http://schemas.openxmlformats.org/drawingml/2006/picture">
+                <pic:pic xmlns:pic="http://schemas.openxmlformats.org/drawingml/2006/picture">
+                  <pic:nvPicPr>
+                    <pic:cNvPr id="2101341431" name="Image 1" descr="Une image contenant Rectangle, Tracé, ligne, diagramme&#10;&#10;Description générée automatiquement"/>
+                    <pic:cNvPicPr/>
+                  </pic:nvPicPr>
+                  <pic:blipFill>
+                    <a:blip r:embed="rId22" cstate="print">
+                      <a:extLst>
+                        <a:ext uri="{28A0092B-C50C-407E-A947-70E740481C1C}">
+                          <a14:useLocalDpi xmlns:a14="http://schemas.microsoft.com/office/drawing/2010/main" val="0"/>
+                        </a:ext>
+                      </a:extLst>
+                    </a:blip>
+                    <a:stretch>
+                      <a:fillRect/>
+                    </a:stretch>
+                  </pic:blipFill>
+                  <pic:spPr>
+                    <a:xfrm>
+                      <a:off x="0" y="0"/>
+                      <a:ext cx="5760720" cy="2555240"/>
+                    </a:xfrm>
+                    <a:prstGeom prst="rect">
+                      <a:avLst/>
+                    </a:prstGeom>
+                  </pic:spPr>
+                </pic:pic>
+              </a:graphicData>
+            </a:graphic>
+          </wp:inline>
+        </w:drawing>
+      </w:r>
     </w:p>
     <w:p>
       <w:pPr>
@@ -1402,7 +1676,7 @@
                     <pic:cNvPicPr/>
                   </pic:nvPicPr>
                   <pic:blipFill>
-                    <a:blip r:embed="rId16">
+                    <a:blip r:embed="rId23">
                       <a:extLst>
                         <a:ext uri="{28A0092B-C50C-407E-A947-70E740481C1C}">
                           <a14:useLocalDpi xmlns:a14="http://schemas.microsoft.com/office/drawing/2010/main" val="0"/>

</xml_diff>

<commit_message>
update fonction apprentissage sup
</commit_message>
<xml_diff>
--- a/Rapport.docx
+++ b/Rapport.docx
@@ -129,7 +129,7 @@
           <w:noProof/>
         </w:rPr>
         <w:drawing>
-          <wp:inline distT="0" distB="0" distL="0" distR="0" wp14:anchorId="1A2B5339" wp14:editId="0656CFE1">
+          <wp:inline distT="0" distB="0" distL="0" distR="0" wp14:anchorId="1A2B5339" wp14:editId="4FE93A7F">
             <wp:extent cx="5760720" cy="1610995"/>
             <wp:effectExtent l="0" t="0" r="5080" b="1905"/>
             <wp:docPr id="2137534749" name="Image 2" descr="Une image contenant texte, capture d’écran, Police, reçu&#10;&#10;Description générée automatiquement"/>
@@ -294,7 +294,7 @@
         </w:rPr>
         <w:lastRenderedPageBreak/>
         <w:drawing>
-          <wp:inline distT="0" distB="0" distL="0" distR="0" wp14:anchorId="6EE28EDA" wp14:editId="4DA67802">
+          <wp:inline distT="0" distB="0" distL="0" distR="0" wp14:anchorId="6EE28EDA" wp14:editId="6A977826">
             <wp:extent cx="4587795" cy="3540471"/>
             <wp:effectExtent l="0" t="0" r="0" b="3175"/>
             <wp:docPr id="1002162594" name="Image 3" descr="Une image contenant texte, capture d’écran, Rectangle, diagramme&#10;&#10;Description générée automatiquement"/>
@@ -1856,13 +1856,7 @@
         </w:numPr>
       </w:pPr>
       <w:r>
-        <w:t>Le modèle prédit correctement 100 cas négatifs sur 102 et 16</w:t>
-      </w:r>
-      <w:r>
-        <w:t>0</w:t>
-      </w:r>
-      <w:r>
-        <w:t xml:space="preserve"> cas positifs sur 162.</w:t>
+        <w:t>Le modèle prédit correctement 100 cas négatifs sur 102 et 160 cas positifs sur 162.</w:t>
       </w:r>
     </w:p>
     <w:p>
@@ -2242,13 +2236,7 @@
         </w:numPr>
       </w:pPr>
       <w:r>
-        <w:t xml:space="preserve">Le modèle prédit correctement </w:t>
-      </w:r>
-      <w:r>
-        <w:t>99</w:t>
-      </w:r>
-      <w:r>
-        <w:t xml:space="preserve"> cas négatifs sur 102 et 161 cas positifs sur 162.</w:t>
+        <w:t>Le modèle prédit correctement 99 cas négatifs sur 102 et 161 cas positifs sur 162.</w:t>
       </w:r>
     </w:p>
     <w:p>
@@ -2284,15 +2272,7 @@
         </w:numPr>
       </w:pPr>
       <w:r>
-        <w:t xml:space="preserve">Il n’y a qu’un seul </w:t>
-      </w:r>
-      <w:proofErr w:type="spellStart"/>
-      <w:r>
-        <w:t>faux</w:t>
-      </w:r>
-      <w:proofErr w:type="spellEnd"/>
-      <w:r>
-        <w:t xml:space="preserve"> négatif </w:t>
+        <w:t xml:space="preserve">Il n’y a qu’un seul faux négatif </w:t>
       </w:r>
     </w:p>
     <w:p>
@@ -2351,7 +2331,7 @@
           <w:noProof/>
         </w:rPr>
         <w:drawing>
-          <wp:inline distT="0" distB="0" distL="0" distR="0" wp14:anchorId="2B2319B7" wp14:editId="330E7B8C">
+          <wp:inline distT="0" distB="0" distL="0" distR="0" wp14:anchorId="2B2319B7" wp14:editId="68965714">
             <wp:extent cx="3234379" cy="2542367"/>
             <wp:effectExtent l="0" t="0" r="4445" b="0"/>
             <wp:docPr id="457376956" name="Image 1" descr="Une image contenant texte, capture d’écran, jaune, diagramme&#10;&#10;Description générée automatiquement"/>
@@ -3425,6 +3405,55 @@
       </w:r>
     </w:p>
     <w:p>
+      <w:r>
+        <w:rPr>
+          <w:noProof/>
+        </w:rPr>
+        <w:lastRenderedPageBreak/>
+        <w:drawing>
+          <wp:inline distT="0" distB="0" distL="0" distR="0" wp14:anchorId="03848CD3" wp14:editId="2303EC8B">
+            <wp:extent cx="5760720" cy="2780030"/>
+            <wp:effectExtent l="0" t="0" r="5080" b="1270"/>
+            <wp:docPr id="1074332833" name="Image 1" descr="Une image contenant capture d’écran, Tracé, diagramme, Rectangle&#10;&#10;Description générée automatiquement"/>
+            <wp:cNvGraphicFramePr>
+              <a:graphicFrameLocks xmlns:a="http://schemas.openxmlformats.org/drawingml/2006/main" noChangeAspect="1"/>
+            </wp:cNvGraphicFramePr>
+            <a:graphic xmlns:a="http://schemas.openxmlformats.org/drawingml/2006/main">
+              <a:graphicData uri="http://schemas.openxmlformats.org/drawingml/2006/picture">
+                <pic:pic xmlns:pic="http://schemas.openxmlformats.org/drawingml/2006/picture">
+                  <pic:nvPicPr>
+                    <pic:cNvPr id="1074332833" name="Image 1" descr="Une image contenant capture d’écran, Tracé, diagramme, Rectangle&#10;&#10;Description générée automatiquement"/>
+                    <pic:cNvPicPr/>
+                  </pic:nvPicPr>
+                  <pic:blipFill>
+                    <a:blip r:embed="rId23" cstate="print">
+                      <a:extLst>
+                        <a:ext uri="{28A0092B-C50C-407E-A947-70E740481C1C}">
+                          <a14:useLocalDpi xmlns:a14="http://schemas.microsoft.com/office/drawing/2010/main" val="0"/>
+                        </a:ext>
+                      </a:extLst>
+                    </a:blip>
+                    <a:stretch>
+                      <a:fillRect/>
+                    </a:stretch>
+                  </pic:blipFill>
+                  <pic:spPr>
+                    <a:xfrm>
+                      <a:off x="0" y="0"/>
+                      <a:ext cx="5760720" cy="2780030"/>
+                    </a:xfrm>
+                    <a:prstGeom prst="rect">
+                      <a:avLst/>
+                    </a:prstGeom>
+                  </pic:spPr>
+                </pic:pic>
+              </a:graphicData>
+            </a:graphic>
+          </wp:inline>
+        </w:drawing>
+      </w:r>
+    </w:p>
+    <w:p>
       <w:pPr>
         <w:pStyle w:val="Titre2"/>
         <w:numPr>
@@ -3570,7 +3599,7 @@
                     <pic:cNvPicPr/>
                   </pic:nvPicPr>
                   <pic:blipFill>
-                    <a:blip r:embed="rId23">
+                    <a:blip r:embed="rId24">
                       <a:extLst>
                         <a:ext uri="{28A0092B-C50C-407E-A947-70E740481C1C}">
                           <a14:useLocalDpi xmlns:a14="http://schemas.microsoft.com/office/drawing/2010/main" val="0"/>
@@ -3660,13 +3689,8 @@
           <w:numId w:val="4"/>
         </w:numPr>
       </w:pPr>
-      <w:proofErr w:type="spellStart"/>
-      <w:r>
-        <w:t>App</w:t>
-      </w:r>
-      <w:proofErr w:type="spellEnd"/>
-      <w:r>
-        <w:t>rentissage non-supervisé</w:t>
+      <w:r>
+        <w:t>Apprentissage non-supervisé</w:t>
       </w:r>
     </w:p>
     <w:sectPr>

</xml_diff>

<commit_message>
features importance + amélioration
</commit_message>
<xml_diff>
--- a/Rapport.docx
+++ b/Rapport.docx
@@ -129,7 +129,7 @@
           <w:noProof/>
         </w:rPr>
         <w:drawing>
-          <wp:inline distT="0" distB="0" distL="0" distR="0" wp14:anchorId="1A2B5339" wp14:editId="4FE93A7F">
+          <wp:inline distT="0" distB="0" distL="0" distR="0" wp14:anchorId="1A2B5339" wp14:editId="1F05E604">
             <wp:extent cx="5760720" cy="1610995"/>
             <wp:effectExtent l="0" t="0" r="5080" b="1905"/>
             <wp:docPr id="2137534749" name="Image 2" descr="Une image contenant texte, capture d’écran, Police, reçu&#10;&#10;Description générée automatiquement"/>
@@ -294,7 +294,7 @@
         </w:rPr>
         <w:lastRenderedPageBreak/>
         <w:drawing>
-          <wp:inline distT="0" distB="0" distL="0" distR="0" wp14:anchorId="6EE28EDA" wp14:editId="6A977826">
+          <wp:inline distT="0" distB="0" distL="0" distR="0" wp14:anchorId="6EE28EDA" wp14:editId="67AE2673">
             <wp:extent cx="4587795" cy="3540471"/>
             <wp:effectExtent l="0" t="0" r="0" b="3175"/>
             <wp:docPr id="1002162594" name="Image 3" descr="Une image contenant texte, capture d’écran, Rectangle, diagramme&#10;&#10;Description générée automatiquement"/>
@@ -1084,7 +1084,66 @@
     <w:p>
       <w:pPr>
         <w:ind w:left="360"/>
-      </w:pPr>
+        <w:rPr>
+          <w:i/>
+          <w:iCs/>
+        </w:rPr>
+      </w:pPr>
+      <w:r>
+        <w:rPr>
+          <w:i/>
+          <w:iCs/>
+        </w:rPr>
+        <w:t xml:space="preserve">Les couleurs dépendent de la valeur de observations plus elles sont </w:t>
+      </w:r>
+      <w:r>
+        <w:rPr>
+          <w:i/>
+          <w:iCs/>
+        </w:rPr>
+        <w:t>élevées</w:t>
+      </w:r>
+      <w:r>
+        <w:rPr>
+          <w:i/>
+          <w:iCs/>
+        </w:rPr>
+        <w:t xml:space="preserve"> plus elle sont rouges.</w:t>
+      </w:r>
+      <w:r>
+        <w:rPr>
+          <w:i/>
+          <w:iCs/>
+        </w:rPr>
+        <w:t xml:space="preserve"> </w:t>
+      </w:r>
+      <w:r>
+        <w:rPr>
+          <w:i/>
+          <w:iCs/>
+        </w:rPr>
+        <w:t xml:space="preserve">On peut </w:t>
+      </w:r>
+      <w:proofErr w:type="gramStart"/>
+      <w:r>
+        <w:rPr>
+          <w:i/>
+          <w:iCs/>
+        </w:rPr>
+        <w:t>également  voir</w:t>
+      </w:r>
+      <w:proofErr w:type="gramEnd"/>
+    </w:p>
+    <w:p>
+      <w:pPr>
+        <w:ind w:left="360"/>
+        <w:rPr>
+          <w:i/>
+          <w:iCs/>
+        </w:rPr>
+      </w:pPr>
+    </w:p>
+    <w:p>
       <w:r>
         <w:t>La matrice de confusion et le rapport de classification nous apprennent que :</w:t>
       </w:r>
@@ -1093,7 +1152,7 @@
       <w:pPr>
         <w:pStyle w:val="Paragraphedeliste"/>
         <w:numPr>
-          <w:ilvl w:val="1"/>
+          <w:ilvl w:val="0"/>
           <w:numId w:val="6"/>
         </w:numPr>
       </w:pPr>
@@ -1105,7 +1164,7 @@
       <w:pPr>
         <w:pStyle w:val="Paragraphedeliste"/>
         <w:numPr>
-          <w:ilvl w:val="1"/>
+          <w:ilvl w:val="0"/>
           <w:numId w:val="6"/>
         </w:numPr>
       </w:pPr>
@@ -1117,7 +1176,7 @@
       <w:pPr>
         <w:pStyle w:val="Paragraphedeliste"/>
         <w:numPr>
-          <w:ilvl w:val="1"/>
+          <w:ilvl w:val="0"/>
           <w:numId w:val="6"/>
         </w:numPr>
       </w:pPr>
@@ -1129,7 +1188,7 @@
       <w:pPr>
         <w:pStyle w:val="Paragraphedeliste"/>
         <w:numPr>
-          <w:ilvl w:val="1"/>
+          <w:ilvl w:val="0"/>
           <w:numId w:val="6"/>
         </w:numPr>
       </w:pPr>
@@ -1450,6 +1509,53 @@
       <w:pPr>
         <w:ind w:left="360"/>
       </w:pPr>
+      <w:r>
+        <w:rPr>
+          <w:noProof/>
+        </w:rPr>
+        <w:lastRenderedPageBreak/>
+        <w:drawing>
+          <wp:inline distT="0" distB="0" distL="0" distR="0" wp14:anchorId="297610C9" wp14:editId="5F2ACA55">
+            <wp:extent cx="5760720" cy="4401185"/>
+            <wp:effectExtent l="0" t="0" r="5080" b="5715"/>
+            <wp:docPr id="244789002" name="Image 6" descr="Une image contenant texte, Tracé, diagramme, capture d’écran&#10;&#10;Description générée automatiquement"/>
+            <wp:cNvGraphicFramePr>
+              <a:graphicFrameLocks xmlns:a="http://schemas.openxmlformats.org/drawingml/2006/main" noChangeAspect="1"/>
+            </wp:cNvGraphicFramePr>
+            <a:graphic xmlns:a="http://schemas.openxmlformats.org/drawingml/2006/main">
+              <a:graphicData uri="http://schemas.openxmlformats.org/drawingml/2006/picture">
+                <pic:pic xmlns:pic="http://schemas.openxmlformats.org/drawingml/2006/picture">
+                  <pic:nvPicPr>
+                    <pic:cNvPr id="244789002" name="Image 6" descr="Une image contenant texte, Tracé, diagramme, capture d’écran&#10;&#10;Description générée automatiquement"/>
+                    <pic:cNvPicPr/>
+                  </pic:nvPicPr>
+                  <pic:blipFill>
+                    <a:blip r:embed="rId14">
+                      <a:extLst>
+                        <a:ext uri="{28A0092B-C50C-407E-A947-70E740481C1C}">
+                          <a14:useLocalDpi xmlns:a14="http://schemas.microsoft.com/office/drawing/2010/main" val="0"/>
+                        </a:ext>
+                      </a:extLst>
+                    </a:blip>
+                    <a:stretch>
+                      <a:fillRect/>
+                    </a:stretch>
+                  </pic:blipFill>
+                  <pic:spPr>
+                    <a:xfrm>
+                      <a:off x="0" y="0"/>
+                      <a:ext cx="5760720" cy="4401185"/>
+                    </a:xfrm>
+                    <a:prstGeom prst="rect">
+                      <a:avLst/>
+                    </a:prstGeom>
+                  </pic:spPr>
+                </pic:pic>
+              </a:graphicData>
+            </a:graphic>
+          </wp:inline>
+        </w:drawing>
+      </w:r>
     </w:p>
     <w:p>
       <w:pPr>
@@ -1491,7 +1597,7 @@
                     <pic:cNvPicPr/>
                   </pic:nvPicPr>
                   <pic:blipFill>
-                    <a:blip r:embed="rId14" cstate="print">
+                    <a:blip r:embed="rId15" cstate="print">
                       <a:extLst>
                         <a:ext uri="{28A0092B-C50C-407E-A947-70E740481C1C}">
                           <a14:useLocalDpi xmlns:a14="http://schemas.microsoft.com/office/drawing/2010/main" val="0"/>
@@ -1537,7 +1643,7 @@
                     <pic:cNvPicPr/>
                   </pic:nvPicPr>
                   <pic:blipFill>
-                    <a:blip r:embed="rId15" cstate="print">
+                    <a:blip r:embed="rId16" cstate="print">
                       <a:extLst>
                         <a:ext uri="{28A0092B-C50C-407E-A947-70E740481C1C}">
                           <a14:useLocalDpi xmlns:a14="http://schemas.microsoft.com/office/drawing/2010/main" val="0"/>
@@ -1588,7 +1694,7 @@
                     <pic:cNvPicPr/>
                   </pic:nvPicPr>
                   <pic:blipFill>
-                    <a:blip r:embed="rId16" cstate="print">
+                    <a:blip r:embed="rId17" cstate="print">
                       <a:extLst>
                         <a:ext uri="{28A0092B-C50C-407E-A947-70E740481C1C}">
                           <a14:useLocalDpi xmlns:a14="http://schemas.microsoft.com/office/drawing/2010/main" val="0"/>
@@ -1924,7 +2030,55 @@
         <w:t>0.9877</w:t>
       </w:r>
     </w:p>
-    <w:p/>
+    <w:p>
+      <w:r>
+        <w:rPr>
+          <w:noProof/>
+        </w:rPr>
+        <w:lastRenderedPageBreak/>
+        <w:drawing>
+          <wp:inline distT="0" distB="0" distL="0" distR="0" wp14:anchorId="4795A26D" wp14:editId="7DE003E9">
+            <wp:extent cx="5760720" cy="4457700"/>
+            <wp:effectExtent l="0" t="0" r="5080" b="0"/>
+            <wp:docPr id="947245981" name="Image 5" descr="Une image contenant texte, capture d’écran, Tracé, ligne&#10;&#10;Description générée automatiquement"/>
+            <wp:cNvGraphicFramePr>
+              <a:graphicFrameLocks xmlns:a="http://schemas.openxmlformats.org/drawingml/2006/main" noChangeAspect="1"/>
+            </wp:cNvGraphicFramePr>
+            <a:graphic xmlns:a="http://schemas.openxmlformats.org/drawingml/2006/main">
+              <a:graphicData uri="http://schemas.openxmlformats.org/drawingml/2006/picture">
+                <pic:pic xmlns:pic="http://schemas.openxmlformats.org/drawingml/2006/picture">
+                  <pic:nvPicPr>
+                    <pic:cNvPr id="947245981" name="Image 5" descr="Une image contenant texte, capture d’écran, Tracé, ligne&#10;&#10;Description générée automatiquement"/>
+                    <pic:cNvPicPr/>
+                  </pic:nvPicPr>
+                  <pic:blipFill>
+                    <a:blip r:embed="rId18">
+                      <a:extLst>
+                        <a:ext uri="{28A0092B-C50C-407E-A947-70E740481C1C}">
+                          <a14:useLocalDpi xmlns:a14="http://schemas.microsoft.com/office/drawing/2010/main" val="0"/>
+                        </a:ext>
+                      </a:extLst>
+                    </a:blip>
+                    <a:stretch>
+                      <a:fillRect/>
+                    </a:stretch>
+                  </pic:blipFill>
+                  <pic:spPr>
+                    <a:xfrm>
+                      <a:off x="0" y="0"/>
+                      <a:ext cx="5760720" cy="4457700"/>
+                    </a:xfrm>
+                    <a:prstGeom prst="rect">
+                      <a:avLst/>
+                    </a:prstGeom>
+                  </pic:spPr>
+                </pic:pic>
+              </a:graphicData>
+            </a:graphic>
+          </wp:inline>
+        </w:drawing>
+      </w:r>
+    </w:p>
     <w:p/>
     <w:p>
       <w:pPr>
@@ -1966,7 +2120,7 @@
                     <pic:cNvPicPr/>
                   </pic:nvPicPr>
                   <pic:blipFill>
-                    <a:blip r:embed="rId17" cstate="print">
+                    <a:blip r:embed="rId19" cstate="print">
                       <a:extLst>
                         <a:ext uri="{28A0092B-C50C-407E-A947-70E740481C1C}">
                           <a14:useLocalDpi xmlns:a14="http://schemas.microsoft.com/office/drawing/2010/main" val="0"/>
@@ -2260,6 +2414,7 @@
         </w:numPr>
       </w:pPr>
       <w:r>
+        <w:lastRenderedPageBreak/>
         <w:t>99% des prédictions positives sont effectivement des cas positifs</w:t>
       </w:r>
     </w:p>
@@ -2303,7 +2458,54 @@
       </w:r>
       <w:proofErr w:type="gramEnd"/>
     </w:p>
-    <w:p/>
+    <w:p>
+      <w:r>
+        <w:rPr>
+          <w:noProof/>
+        </w:rPr>
+        <w:drawing>
+          <wp:inline distT="0" distB="0" distL="0" distR="0" wp14:anchorId="1F7CC7E1" wp14:editId="3286769F">
+            <wp:extent cx="5760720" cy="4356735"/>
+            <wp:effectExtent l="0" t="0" r="5080" b="0"/>
+            <wp:docPr id="986326878" name="Image 4" descr="Une image contenant texte, capture d’écran, Tracé, diagramme&#10;&#10;Description générée automatiquement"/>
+            <wp:cNvGraphicFramePr>
+              <a:graphicFrameLocks xmlns:a="http://schemas.openxmlformats.org/drawingml/2006/main" noChangeAspect="1"/>
+            </wp:cNvGraphicFramePr>
+            <a:graphic xmlns:a="http://schemas.openxmlformats.org/drawingml/2006/main">
+              <a:graphicData uri="http://schemas.openxmlformats.org/drawingml/2006/picture">
+                <pic:pic xmlns:pic="http://schemas.openxmlformats.org/drawingml/2006/picture">
+                  <pic:nvPicPr>
+                    <pic:cNvPr id="986326878" name="Image 4" descr="Une image contenant texte, capture d’écran, Tracé, diagramme&#10;&#10;Description générée automatiquement"/>
+                    <pic:cNvPicPr/>
+                  </pic:nvPicPr>
+                  <pic:blipFill>
+                    <a:blip r:embed="rId20">
+                      <a:extLst>
+                        <a:ext uri="{28A0092B-C50C-407E-A947-70E740481C1C}">
+                          <a14:useLocalDpi xmlns:a14="http://schemas.microsoft.com/office/drawing/2010/main" val="0"/>
+                        </a:ext>
+                      </a:extLst>
+                    </a:blip>
+                    <a:stretch>
+                      <a:fillRect/>
+                    </a:stretch>
+                  </pic:blipFill>
+                  <pic:spPr>
+                    <a:xfrm>
+                      <a:off x="0" y="0"/>
+                      <a:ext cx="5760720" cy="4356735"/>
+                    </a:xfrm>
+                    <a:prstGeom prst="rect">
+                      <a:avLst/>
+                    </a:prstGeom>
+                  </pic:spPr>
+                </pic:pic>
+              </a:graphicData>
+            </a:graphic>
+          </wp:inline>
+        </w:drawing>
+      </w:r>
+    </w:p>
     <w:p/>
     <w:p>
       <w:pPr>
@@ -2331,7 +2533,7 @@
           <w:noProof/>
         </w:rPr>
         <w:drawing>
-          <wp:inline distT="0" distB="0" distL="0" distR="0" wp14:anchorId="2B2319B7" wp14:editId="68965714">
+          <wp:inline distT="0" distB="0" distL="0" distR="0" wp14:anchorId="2B2319B7" wp14:editId="5CB6B0EC">
             <wp:extent cx="3234379" cy="2542367"/>
             <wp:effectExtent l="0" t="0" r="4445" b="0"/>
             <wp:docPr id="457376956" name="Image 1" descr="Une image contenant texte, capture d’écran, jaune, diagramme&#10;&#10;Description générée automatiquement"/>
@@ -2346,7 +2548,7 @@
                     <pic:cNvPicPr/>
                   </pic:nvPicPr>
                   <pic:blipFill>
-                    <a:blip r:embed="rId18" cstate="print">
+                    <a:blip r:embed="rId21" cstate="print">
                       <a:extLst>
                         <a:ext uri="{28A0092B-C50C-407E-A947-70E740481C1C}">
                           <a14:useLocalDpi xmlns:a14="http://schemas.microsoft.com/office/drawing/2010/main" val="0"/>
@@ -2395,7 +2597,7 @@
                     <pic:cNvPicPr/>
                   </pic:nvPicPr>
                   <pic:blipFill>
-                    <a:blip r:embed="rId19" cstate="print">
+                    <a:blip r:embed="rId22" cstate="print">
                       <a:extLst>
                         <a:ext uri="{28A0092B-C50C-407E-A947-70E740481C1C}">
                           <a14:useLocalDpi xmlns:a14="http://schemas.microsoft.com/office/drawing/2010/main" val="0"/>
@@ -2687,7 +2889,54 @@
         <w:t>0.7645</w:t>
       </w:r>
     </w:p>
-    <w:p/>
+    <w:p>
+      <w:r>
+        <w:rPr>
+          <w:noProof/>
+        </w:rPr>
+        <w:drawing>
+          <wp:inline distT="0" distB="0" distL="0" distR="0" wp14:anchorId="62ACC69E" wp14:editId="4A9F75DD">
+            <wp:extent cx="5760720" cy="4448810"/>
+            <wp:effectExtent l="0" t="0" r="5080" b="0"/>
+            <wp:docPr id="527451558" name="Image 3" descr="Une image contenant texte, diagramme, Tracé, capture d’écran&#10;&#10;Description générée automatiquement"/>
+            <wp:cNvGraphicFramePr>
+              <a:graphicFrameLocks xmlns:a="http://schemas.openxmlformats.org/drawingml/2006/main" noChangeAspect="1"/>
+            </wp:cNvGraphicFramePr>
+            <a:graphic xmlns:a="http://schemas.openxmlformats.org/drawingml/2006/main">
+              <a:graphicData uri="http://schemas.openxmlformats.org/drawingml/2006/picture">
+                <pic:pic xmlns:pic="http://schemas.openxmlformats.org/drawingml/2006/picture">
+                  <pic:nvPicPr>
+                    <pic:cNvPr id="527451558" name="Image 3" descr="Une image contenant texte, diagramme, Tracé, capture d’écran&#10;&#10;Description générée automatiquement"/>
+                    <pic:cNvPicPr/>
+                  </pic:nvPicPr>
+                  <pic:blipFill>
+                    <a:blip r:embed="rId23">
+                      <a:extLst>
+                        <a:ext uri="{28A0092B-C50C-407E-A947-70E740481C1C}">
+                          <a14:useLocalDpi xmlns:a14="http://schemas.microsoft.com/office/drawing/2010/main" val="0"/>
+                        </a:ext>
+                      </a:extLst>
+                    </a:blip>
+                    <a:stretch>
+                      <a:fillRect/>
+                    </a:stretch>
+                  </pic:blipFill>
+                  <pic:spPr>
+                    <a:xfrm>
+                      <a:off x="0" y="0"/>
+                      <a:ext cx="5760720" cy="4448810"/>
+                    </a:xfrm>
+                    <a:prstGeom prst="rect">
+                      <a:avLst/>
+                    </a:prstGeom>
+                  </pic:spPr>
+                </pic:pic>
+              </a:graphicData>
+            </a:graphic>
+          </wp:inline>
+        </w:drawing>
+      </w:r>
+    </w:p>
     <w:p/>
     <w:p>
       <w:pPr>
@@ -2727,6 +2976,7 @@
         <w:rPr>
           <w:noProof/>
         </w:rPr>
+        <w:lastRenderedPageBreak/>
         <w:drawing>
           <wp:inline distT="0" distB="0" distL="0" distR="0" wp14:anchorId="7C8E85CA" wp14:editId="2B62E255">
             <wp:extent cx="3231271" cy="2607599"/>
@@ -2743,7 +2993,7 @@
                     <pic:cNvPicPr/>
                   </pic:nvPicPr>
                   <pic:blipFill>
-                    <a:blip r:embed="rId20" cstate="print">
+                    <a:blip r:embed="rId24" cstate="print">
                       <a:extLst>
                         <a:ext uri="{28A0092B-C50C-407E-A947-70E740481C1C}">
                           <a14:useLocalDpi xmlns:a14="http://schemas.microsoft.com/office/drawing/2010/main" val="0"/>
@@ -3020,7 +3270,54 @@
         <w:t>0.6687</w:t>
       </w:r>
     </w:p>
-    <w:p/>
+    <w:p>
+      <w:r>
+        <w:rPr>
+          <w:noProof/>
+        </w:rPr>
+        <w:drawing>
+          <wp:inline distT="0" distB="0" distL="0" distR="0" wp14:anchorId="689A99AB" wp14:editId="4927CF87">
+            <wp:extent cx="5760720" cy="4465955"/>
+            <wp:effectExtent l="0" t="0" r="5080" b="4445"/>
+            <wp:docPr id="542223737" name="Image 2" descr="Une image contenant texte, capture d’écran, Tracé, diagramme&#10;&#10;Description générée automatiquement"/>
+            <wp:cNvGraphicFramePr>
+              <a:graphicFrameLocks xmlns:a="http://schemas.openxmlformats.org/drawingml/2006/main" noChangeAspect="1"/>
+            </wp:cNvGraphicFramePr>
+            <a:graphic xmlns:a="http://schemas.openxmlformats.org/drawingml/2006/main">
+              <a:graphicData uri="http://schemas.openxmlformats.org/drawingml/2006/picture">
+                <pic:pic xmlns:pic="http://schemas.openxmlformats.org/drawingml/2006/picture">
+                  <pic:nvPicPr>
+                    <pic:cNvPr id="542223737" name="Image 2" descr="Une image contenant texte, capture d’écran, Tracé, diagramme&#10;&#10;Description générée automatiquement"/>
+                    <pic:cNvPicPr/>
+                  </pic:nvPicPr>
+                  <pic:blipFill>
+                    <a:blip r:embed="rId25">
+                      <a:extLst>
+                        <a:ext uri="{28A0092B-C50C-407E-A947-70E740481C1C}">
+                          <a14:useLocalDpi xmlns:a14="http://schemas.microsoft.com/office/drawing/2010/main" val="0"/>
+                        </a:ext>
+                      </a:extLst>
+                    </a:blip>
+                    <a:stretch>
+                      <a:fillRect/>
+                    </a:stretch>
+                  </pic:blipFill>
+                  <pic:spPr>
+                    <a:xfrm>
+                      <a:off x="0" y="0"/>
+                      <a:ext cx="5760720" cy="4465955"/>
+                    </a:xfrm>
+                    <a:prstGeom prst="rect">
+                      <a:avLst/>
+                    </a:prstGeom>
+                  </pic:spPr>
+                </pic:pic>
+              </a:graphicData>
+            </a:graphic>
+          </wp:inline>
+        </w:drawing>
+      </w:r>
+    </w:p>
     <w:p/>
     <w:p>
       <w:pPr>
@@ -3059,7 +3356,7 @@
                     <pic:cNvPicPr/>
                   </pic:nvPicPr>
                   <pic:blipFill>
-                    <a:blip r:embed="rId21" cstate="print">
+                    <a:blip r:embed="rId26" cstate="print">
                       <a:extLst>
                         <a:ext uri="{28A0092B-C50C-407E-A947-70E740481C1C}">
                           <a14:useLocalDpi xmlns:a14="http://schemas.microsoft.com/office/drawing/2010/main" val="0"/>
@@ -3355,12 +3652,60 @@
         <w:t>0.6034</w:t>
       </w:r>
     </w:p>
-    <w:p/>
     <w:p>
       <w:r>
         <w:rPr>
           <w:noProof/>
         </w:rPr>
+        <w:drawing>
+          <wp:inline distT="0" distB="0" distL="0" distR="0" wp14:anchorId="0B6190FB" wp14:editId="7E47D44C">
+            <wp:extent cx="5760720" cy="4286885"/>
+            <wp:effectExtent l="0" t="0" r="5080" b="5715"/>
+            <wp:docPr id="275975294" name="Image 1" descr="Une image contenant texte, diagramme, Tracé, ligne&#10;&#10;Description générée automatiquement"/>
+            <wp:cNvGraphicFramePr>
+              <a:graphicFrameLocks xmlns:a="http://schemas.openxmlformats.org/drawingml/2006/main" noChangeAspect="1"/>
+            </wp:cNvGraphicFramePr>
+            <a:graphic xmlns:a="http://schemas.openxmlformats.org/drawingml/2006/main">
+              <a:graphicData uri="http://schemas.openxmlformats.org/drawingml/2006/picture">
+                <pic:pic xmlns:pic="http://schemas.openxmlformats.org/drawingml/2006/picture">
+                  <pic:nvPicPr>
+                    <pic:cNvPr id="275975294" name="Image 1" descr="Une image contenant texte, diagramme, Tracé, ligne&#10;&#10;Description générée automatiquement"/>
+                    <pic:cNvPicPr/>
+                  </pic:nvPicPr>
+                  <pic:blipFill>
+                    <a:blip r:embed="rId27">
+                      <a:extLst>
+                        <a:ext uri="{28A0092B-C50C-407E-A947-70E740481C1C}">
+                          <a14:useLocalDpi xmlns:a14="http://schemas.microsoft.com/office/drawing/2010/main" val="0"/>
+                        </a:ext>
+                      </a:extLst>
+                    </a:blip>
+                    <a:stretch>
+                      <a:fillRect/>
+                    </a:stretch>
+                  </pic:blipFill>
+                  <pic:spPr>
+                    <a:xfrm>
+                      <a:off x="0" y="0"/>
+                      <a:ext cx="5760720" cy="4286885"/>
+                    </a:xfrm>
+                    <a:prstGeom prst="rect">
+                      <a:avLst/>
+                    </a:prstGeom>
+                  </pic:spPr>
+                </pic:pic>
+              </a:graphicData>
+            </a:graphic>
+          </wp:inline>
+        </w:drawing>
+      </w:r>
+    </w:p>
+    <w:p>
+      <w:r>
+        <w:rPr>
+          <w:noProof/>
+        </w:rPr>
+        <w:lastRenderedPageBreak/>
         <w:drawing>
           <wp:inline distT="0" distB="0" distL="0" distR="0" wp14:anchorId="7032E0D8" wp14:editId="5BA45061">
             <wp:extent cx="5760720" cy="2555240"/>
@@ -3377,7 +3722,7 @@
                     <pic:cNvPicPr/>
                   </pic:nvPicPr>
                   <pic:blipFill>
-                    <a:blip r:embed="rId22" cstate="print">
+                    <a:blip r:embed="rId28" cstate="print">
                       <a:extLst>
                         <a:ext uri="{28A0092B-C50C-407E-A947-70E740481C1C}">
                           <a14:useLocalDpi xmlns:a14="http://schemas.microsoft.com/office/drawing/2010/main" val="0"/>
@@ -3409,9 +3754,8 @@
         <w:rPr>
           <w:noProof/>
         </w:rPr>
-        <w:lastRenderedPageBreak/>
         <w:drawing>
-          <wp:inline distT="0" distB="0" distL="0" distR="0" wp14:anchorId="03848CD3" wp14:editId="2303EC8B">
+          <wp:inline distT="0" distB="0" distL="0" distR="0" wp14:anchorId="03848CD3" wp14:editId="38136FD9">
             <wp:extent cx="5760720" cy="2780030"/>
             <wp:effectExtent l="0" t="0" r="5080" b="1270"/>
             <wp:docPr id="1074332833" name="Image 1" descr="Une image contenant capture d’écran, Tracé, diagramme, Rectangle&#10;&#10;Description générée automatiquement"/>
@@ -3426,7 +3770,7 @@
                     <pic:cNvPicPr/>
                   </pic:nvPicPr>
                   <pic:blipFill>
-                    <a:blip r:embed="rId23" cstate="print">
+                    <a:blip r:embed="rId29" cstate="print">
                       <a:extLst>
                         <a:ext uri="{28A0092B-C50C-407E-A947-70E740481C1C}">
                           <a14:useLocalDpi xmlns:a14="http://schemas.microsoft.com/office/drawing/2010/main" val="0"/>
@@ -3599,7 +3943,7 @@
                     <pic:cNvPicPr/>
                   </pic:nvPicPr>
                   <pic:blipFill>
-                    <a:blip r:embed="rId24">
+                    <a:blip r:embed="rId30">
                       <a:extLst>
                         <a:ext uri="{28A0092B-C50C-407E-A947-70E740481C1C}">
                           <a14:useLocalDpi xmlns:a14="http://schemas.microsoft.com/office/drawing/2010/main" val="0"/>

</xml_diff>

<commit_message>
update: rapport presque finito
</commit_message>
<xml_diff>
--- a/Rapport.docx
+++ b/Rapport.docx
@@ -129,7 +129,7 @@
           <w:noProof/>
         </w:rPr>
         <w:drawing>
-          <wp:inline distT="0" distB="0" distL="0" distR="0" wp14:anchorId="1A2B5339" wp14:editId="1F05E604">
+          <wp:inline distT="0" distB="0" distL="0" distR="0" wp14:anchorId="1A2B5339" wp14:editId="7DCA8508">
             <wp:extent cx="5760720" cy="1610995"/>
             <wp:effectExtent l="0" t="0" r="5080" b="1905"/>
             <wp:docPr id="2137534749" name="Image 2" descr="Une image contenant texte, capture d’écran, Police, reçu&#10;&#10;Description générée automatiquement"/>
@@ -288,15 +288,17 @@
       </w:pPr>
     </w:p>
     <w:p>
+      <w:pPr>
+        <w:jc w:val="center"/>
+      </w:pPr>
       <w:r>
         <w:rPr>
           <w:noProof/>
         </w:rPr>
-        <w:lastRenderedPageBreak/>
         <w:drawing>
-          <wp:inline distT="0" distB="0" distL="0" distR="0" wp14:anchorId="6EE28EDA" wp14:editId="67AE2673">
-            <wp:extent cx="4587795" cy="3540471"/>
-            <wp:effectExtent l="0" t="0" r="0" b="3175"/>
+          <wp:inline distT="0" distB="0" distL="0" distR="0" wp14:anchorId="6EE28EDA" wp14:editId="11146BEF">
+            <wp:extent cx="2680303" cy="2068431"/>
+            <wp:effectExtent l="0" t="0" r="0" b="1905"/>
             <wp:docPr id="1002162594" name="Image 3" descr="Une image contenant texte, capture d’écran, Rectangle, diagramme&#10;&#10;Description générée automatiquement"/>
             <wp:cNvGraphicFramePr>
               <a:graphicFrameLocks xmlns:a="http://schemas.openxmlformats.org/drawingml/2006/main" noChangeAspect="1"/>
@@ -323,7 +325,7 @@
                   <pic:spPr>
                     <a:xfrm>
                       <a:off x="0" y="0"/>
-                      <a:ext cx="4624543" cy="3568830"/>
+                      <a:ext cx="2725838" cy="2103571"/>
                     </a:xfrm>
                     <a:prstGeom prst="rect">
                       <a:avLst/>
@@ -342,14 +344,18 @@
       </w:r>
     </w:p>
     <w:p>
+      <w:pPr>
+        <w:jc w:val="center"/>
+      </w:pPr>
       <w:r>
         <w:rPr>
           <w:noProof/>
         </w:rPr>
+        <w:lastRenderedPageBreak/>
         <w:drawing>
-          <wp:inline distT="0" distB="0" distL="0" distR="0" wp14:anchorId="56982485" wp14:editId="440BE1BE">
-            <wp:extent cx="5760720" cy="5028565"/>
-            <wp:effectExtent l="0" t="0" r="5080" b="635"/>
+          <wp:inline distT="0" distB="0" distL="0" distR="0" wp14:anchorId="56982485" wp14:editId="61B5A8AA">
+            <wp:extent cx="4303991" cy="3756978"/>
+            <wp:effectExtent l="0" t="0" r="1905" b="2540"/>
             <wp:docPr id="970995121" name="Image 4" descr="Une image contenant texte, capture d’écran, diagramme, carré&#10;&#10;Description générée automatiquement"/>
             <wp:cNvGraphicFramePr>
               <a:graphicFrameLocks xmlns:a="http://schemas.openxmlformats.org/drawingml/2006/main" noChangeAspect="1"/>
@@ -376,7 +382,7 @@
                   <pic:spPr>
                     <a:xfrm>
                       <a:off x="0" y="0"/>
-                      <a:ext cx="5760720" cy="5028565"/>
+                      <a:ext cx="4316395" cy="3767805"/>
                     </a:xfrm>
                     <a:prstGeom prst="rect">
                       <a:avLst/>
@@ -399,7 +405,6 @@
       </w:pPr>
       <w:proofErr w:type="spellStart"/>
       <w:r>
-        <w:lastRenderedPageBreak/>
         <w:t>Preprocessing</w:t>
       </w:r>
       <w:proofErr w:type="spellEnd"/>
@@ -573,7 +578,11 @@
         <w:t>Encodage</w:t>
       </w:r>
     </w:p>
-    <w:p>
+    <w:p/>
+    <w:p>
+      <w:pPr>
+        <w:jc w:val="both"/>
+      </w:pPr>
       <w:r>
         <w:t xml:space="preserve">L’encodage consiste à convertir la façon dont l’information est présentée. En claire, </w:t>
       </w:r>
@@ -582,6 +591,9 @@
       </w:r>
     </w:p>
     <w:p>
+      <w:pPr>
+        <w:jc w:val="both"/>
+      </w:pPr>
       <w:r>
         <w:t>L</w:t>
       </w:r>
@@ -637,7 +649,11 @@
       </w:r>
       <w:proofErr w:type="spellEnd"/>
       <w:r>
-        <w:t xml:space="preserve"> qui, suivant la documentation, </w:t>
+        <w:t xml:space="preserve"> qui, suivant la </w:t>
+      </w:r>
+      <w:r>
+        <w:lastRenderedPageBreak/>
+        <w:t xml:space="preserve">documentation, </w:t>
       </w:r>
       <w:r>
         <w:t xml:space="preserve">est </w:t>
@@ -655,14 +671,21 @@
     <w:p/>
     <w:p>
       <w:pPr>
-        <w:pStyle w:val="Paragraphedeliste"/>
-        <w:numPr>
-          <w:ilvl w:val="0"/>
-          <w:numId w:val="5"/>
-        </w:numPr>
-      </w:pPr>
-      <w:r>
-        <w:t>Train-test-split</w:t>
+        <w:jc w:val="both"/>
+      </w:pPr>
+      <w:r>
+        <w:t>Une autre étape importante avant de placer à l’implémentation des données est la séparation entre données d’apprentissages et données de test. Cela permet de limiter l’effet de l’</w:t>
+      </w:r>
+      <w:proofErr w:type="spellStart"/>
+      <w:r>
+        <w:t>overffiting</w:t>
+      </w:r>
+      <w:proofErr w:type="spellEnd"/>
+      <w:r>
+        <w:t xml:space="preserve">. On entraine les modèles sur une partie des données (train-set) et on évalue sa performance sur les données qui n’ont pas été utilisées lors de l’apprentissage (test-set). En effet, sinon </w:t>
+      </w:r>
+      <w:r>
+        <w:t>il suffit que le modèle « apprenne » les données pour pouvoir les classer correctement, mais il sera incapable de classer correctement des données qu’il n’aura jamais vu.</w:t>
       </w:r>
     </w:p>
     <w:p/>
@@ -749,16 +772,10 @@
         </w:numPr>
       </w:pPr>
       <w:r>
-        <w:lastRenderedPageBreak/>
         <w:t>Apprentissage-supervisé</w:t>
       </w:r>
     </w:p>
     <w:p/>
-    <w:p>
-      <w:r>
-        <w:t xml:space="preserve">Les modèles d’apprentissage supervisé se base sur des données étiquetées </w:t>
-      </w:r>
-    </w:p>
     <w:p>
       <w:pPr>
         <w:pStyle w:val="Paragraphedeliste"/>
@@ -774,97 +791,54 @@
     <w:p>
       <w:pPr>
         <w:ind w:left="360"/>
-        <w:rPr>
-          <w:i/>
-          <w:iCs/>
-        </w:rPr>
-      </w:pPr>
-      <w:r>
-        <w:rPr>
-          <w:i/>
-          <w:iCs/>
-        </w:rPr>
+        <w:jc w:val="both"/>
+      </w:pPr>
+    </w:p>
+    <w:p>
+      <w:pPr>
+        <w:ind w:left="360"/>
+        <w:jc w:val="both"/>
+      </w:pPr>
+      <w:r>
         <w:t xml:space="preserve">Cette classification repose sur des règles déterminées par une suite de tests </w:t>
       </w:r>
       <w:r>
-        <w:rPr>
-          <w:i/>
-          <w:iCs/>
-        </w:rPr>
         <w:t>sur la valeur des attributs qui permettent de créer des sous-ensembles de données. L’objectif</w:t>
       </w:r>
       <w:r>
-        <w:rPr>
-          <w:i/>
-          <w:iCs/>
-        </w:rPr>
         <w:t xml:space="preserve"> est de déterminer les tests, les </w:t>
       </w:r>
       <w:r>
-        <w:rPr>
-          <w:i/>
-          <w:iCs/>
-        </w:rPr>
         <w:t>règles</w:t>
       </w:r>
       <w:r>
-        <w:rPr>
-          <w:i/>
-          <w:iCs/>
-        </w:rPr>
         <w:t xml:space="preserve"> qui permettent à l’issue de tous les tests d’obtenir des sous-ensembles de données appartenant à la même classe (ou presque)</w:t>
       </w:r>
       <w:r>
-        <w:rPr>
-          <w:i/>
-          <w:iCs/>
-        </w:rPr>
         <w:t xml:space="preserve">. </w:t>
       </w:r>
     </w:p>
     <w:p>
       <w:pPr>
         <w:ind w:left="360"/>
-        <w:rPr>
-          <w:i/>
-          <w:iCs/>
-        </w:rPr>
+        <w:jc w:val="both"/>
       </w:pPr>
     </w:p>
     <w:p>
       <w:pPr>
         <w:ind w:left="360"/>
-        <w:rPr>
-          <w:i/>
-          <w:iCs/>
-        </w:rPr>
-      </w:pPr>
-      <w:r>
-        <w:rPr>
-          <w:i/>
-          <w:iCs/>
-        </w:rPr>
+        <w:jc w:val="both"/>
+      </w:pPr>
+      <w:r>
         <w:t>L’implémentation du modè</w:t>
       </w:r>
       <w:r>
-        <w:rPr>
-          <w:i/>
-          <w:iCs/>
-        </w:rPr>
         <w:t>l</w:t>
       </w:r>
       <w:r>
-        <w:rPr>
-          <w:i/>
-          <w:iCs/>
-        </w:rPr>
         <w:t>e nous permet d’obtenir l’arbre ci-dessous</w:t>
       </w:r>
       <w:r>
-        <w:rPr>
-          <w:i/>
-          <w:iCs/>
-        </w:rPr>
         <w:t xml:space="preserve"> : </w:t>
       </w:r>
     </w:p>
@@ -878,6 +852,7 @@
         <w:rPr>
           <w:noProof/>
         </w:rPr>
+        <w:lastRenderedPageBreak/>
         <w:drawing>
           <wp:inline distT="0" distB="0" distL="0" distR="0" wp14:anchorId="4AE2EF83" wp14:editId="18825774">
             <wp:extent cx="4947920" cy="3482960"/>
@@ -980,221 +955,11 @@
     </w:p>
     <w:p>
       <w:pPr>
-        <w:ind w:left="360"/>
-      </w:pPr>
-      <w:r>
-        <w:rPr>
-          <w:noProof/>
-        </w:rPr>
-        <w:drawing>
-          <wp:inline distT="0" distB="0" distL="0" distR="0" wp14:anchorId="046103CA" wp14:editId="0FA3874E">
-            <wp:extent cx="4548954" cy="1981142"/>
-            <wp:effectExtent l="0" t="0" r="0" b="635"/>
-            <wp:docPr id="326451600" name="Image 1" descr="Une image contenant texte, Tracé, ligne, nombre&#10;&#10;Description générée automatiquement"/>
-            <wp:cNvGraphicFramePr>
-              <a:graphicFrameLocks xmlns:a="http://schemas.openxmlformats.org/drawingml/2006/main" noChangeAspect="1"/>
-            </wp:cNvGraphicFramePr>
-            <a:graphic xmlns:a="http://schemas.openxmlformats.org/drawingml/2006/main">
-              <a:graphicData uri="http://schemas.openxmlformats.org/drawingml/2006/picture">
-                <pic:pic xmlns:pic="http://schemas.openxmlformats.org/drawingml/2006/picture">
-                  <pic:nvPicPr>
-                    <pic:cNvPr id="326451600" name="Image 1" descr="Une image contenant texte, Tracé, ligne, nombre&#10;&#10;Description générée automatiquement"/>
-                    <pic:cNvPicPr/>
-                  </pic:nvPicPr>
-                  <pic:blipFill>
-                    <a:blip r:embed="rId11" cstate="print">
-                      <a:extLst>
-                        <a:ext uri="{28A0092B-C50C-407E-A947-70E740481C1C}">
-                          <a14:useLocalDpi xmlns:a14="http://schemas.microsoft.com/office/drawing/2010/main" val="0"/>
-                        </a:ext>
-                      </a:extLst>
-                    </a:blip>
-                    <a:stretch>
-                      <a:fillRect/>
-                    </a:stretch>
-                  </pic:blipFill>
-                  <pic:spPr>
-                    <a:xfrm>
-                      <a:off x="0" y="0"/>
-                      <a:ext cx="4632337" cy="2017457"/>
-                    </a:xfrm>
-                    <a:prstGeom prst="rect">
-                      <a:avLst/>
-                    </a:prstGeom>
-                  </pic:spPr>
-                </pic:pic>
-              </a:graphicData>
-            </a:graphic>
-          </wp:inline>
-        </w:drawing>
-      </w:r>
-    </w:p>
-    <w:p>
-      <w:pPr>
-        <w:ind w:left="360"/>
-      </w:pPr>
-      <w:r>
-        <w:rPr>
-          <w:noProof/>
-        </w:rPr>
-        <w:lastRenderedPageBreak/>
-        <w:drawing>
-          <wp:inline distT="0" distB="0" distL="0" distR="0" wp14:anchorId="5ED4D7AE" wp14:editId="2A801B49">
-            <wp:extent cx="3920156" cy="2169222"/>
-            <wp:effectExtent l="0" t="0" r="4445" b="2540"/>
-            <wp:docPr id="738168715" name="Image 2" descr="Une image contenant texte, diagramme, ligne, capture d’écran&#10;&#10;Description générée automatiquement"/>
-            <wp:cNvGraphicFramePr>
-              <a:graphicFrameLocks xmlns:a="http://schemas.openxmlformats.org/drawingml/2006/main" noChangeAspect="1"/>
-            </wp:cNvGraphicFramePr>
-            <a:graphic xmlns:a="http://schemas.openxmlformats.org/drawingml/2006/main">
-              <a:graphicData uri="http://schemas.openxmlformats.org/drawingml/2006/picture">
-                <pic:pic xmlns:pic="http://schemas.openxmlformats.org/drawingml/2006/picture">
-                  <pic:nvPicPr>
-                    <pic:cNvPr id="738168715" name="Image 2" descr="Une image contenant texte, diagramme, ligne, capture d’écran&#10;&#10;Description générée automatiquement"/>
-                    <pic:cNvPicPr/>
-                  </pic:nvPicPr>
-                  <pic:blipFill>
-                    <a:blip r:embed="rId12" cstate="print">
-                      <a:extLst>
-                        <a:ext uri="{28A0092B-C50C-407E-A947-70E740481C1C}">
-                          <a14:useLocalDpi xmlns:a14="http://schemas.microsoft.com/office/drawing/2010/main" val="0"/>
-                        </a:ext>
-                      </a:extLst>
-                    </a:blip>
-                    <a:stretch>
-                      <a:fillRect/>
-                    </a:stretch>
-                  </pic:blipFill>
-                  <pic:spPr>
-                    <a:xfrm>
-                      <a:off x="0" y="0"/>
-                      <a:ext cx="3968906" cy="2196198"/>
-                    </a:xfrm>
-                    <a:prstGeom prst="rect">
-                      <a:avLst/>
-                    </a:prstGeom>
-                  </pic:spPr>
-                </pic:pic>
-              </a:graphicData>
-            </a:graphic>
-          </wp:inline>
-        </w:drawing>
-      </w:r>
-    </w:p>
-    <w:p>
-      <w:pPr>
-        <w:ind w:left="360"/>
         <w:rPr>
           <w:i/>
           <w:iCs/>
         </w:rPr>
       </w:pPr>
-      <w:r>
-        <w:rPr>
-          <w:i/>
-          <w:iCs/>
-        </w:rPr>
-        <w:t xml:space="preserve">Les couleurs dépendent de la valeur de observations plus elles sont </w:t>
-      </w:r>
-      <w:r>
-        <w:rPr>
-          <w:i/>
-          <w:iCs/>
-        </w:rPr>
-        <w:t>élevées</w:t>
-      </w:r>
-      <w:r>
-        <w:rPr>
-          <w:i/>
-          <w:iCs/>
-        </w:rPr>
-        <w:t xml:space="preserve"> plus elle sont rouges.</w:t>
-      </w:r>
-      <w:r>
-        <w:rPr>
-          <w:i/>
-          <w:iCs/>
-        </w:rPr>
-        <w:t xml:space="preserve"> </w:t>
-      </w:r>
-      <w:r>
-        <w:rPr>
-          <w:i/>
-          <w:iCs/>
-        </w:rPr>
-        <w:t xml:space="preserve">On peut </w:t>
-      </w:r>
-      <w:proofErr w:type="gramStart"/>
-      <w:r>
-        <w:rPr>
-          <w:i/>
-          <w:iCs/>
-        </w:rPr>
-        <w:t>également  voir</w:t>
-      </w:r>
-      <w:proofErr w:type="gramEnd"/>
-    </w:p>
-    <w:p>
-      <w:pPr>
-        <w:ind w:left="360"/>
-        <w:rPr>
-          <w:i/>
-          <w:iCs/>
-        </w:rPr>
-      </w:pPr>
-    </w:p>
-    <w:p>
-      <w:r>
-        <w:t>La matrice de confusion et le rapport de classification nous apprennent que :</w:t>
-      </w:r>
-    </w:p>
-    <w:p>
-      <w:pPr>
-        <w:pStyle w:val="Paragraphedeliste"/>
-        <w:numPr>
-          <w:ilvl w:val="0"/>
-          <w:numId w:val="6"/>
-        </w:numPr>
-      </w:pPr>
-      <w:r>
-        <w:t>Le modèle prédit correctement 100 cas négatifs sur 102 et 161 cas positifs sur 162.</w:t>
-      </w:r>
-    </w:p>
-    <w:p>
-      <w:pPr>
-        <w:pStyle w:val="Paragraphedeliste"/>
-        <w:numPr>
-          <w:ilvl w:val="0"/>
-          <w:numId w:val="6"/>
-        </w:numPr>
-      </w:pPr>
-      <w:r>
-        <w:t>99% des cas positifs sont correctement prédits</w:t>
-      </w:r>
-    </w:p>
-    <w:p>
-      <w:pPr>
-        <w:pStyle w:val="Paragraphedeliste"/>
-        <w:numPr>
-          <w:ilvl w:val="0"/>
-          <w:numId w:val="6"/>
-        </w:numPr>
-      </w:pPr>
-      <w:r>
-        <w:t>99% des prédictions positives sont effectivement des cas positifs</w:t>
-      </w:r>
-    </w:p>
-    <w:p>
-      <w:pPr>
-        <w:pStyle w:val="Paragraphedeliste"/>
-        <w:numPr>
-          <w:ilvl w:val="0"/>
-          <w:numId w:val="6"/>
-        </w:numPr>
-      </w:pPr>
-      <w:r>
-        <w:t>Il n’y a qu’un seul faux négatif</w:t>
-      </w:r>
     </w:p>
     <w:p>
       <w:pPr>
@@ -1221,7 +986,7 @@
                     <pic:cNvPicPr/>
                   </pic:nvPicPr>
                   <pic:blipFill>
-                    <a:blip r:embed="rId13" cstate="print">
+                    <a:blip r:embed="rId11" cstate="print">
                       <a:extLst>
                         <a:ext uri="{28A0092B-C50C-407E-A947-70E740481C1C}">
                           <a14:useLocalDpi xmlns:a14="http://schemas.microsoft.com/office/drawing/2010/main" val="0"/>
@@ -1477,11 +1242,61 @@
         </w:tc>
       </w:tr>
     </w:tbl>
-    <w:p>
-      <w:pPr>
-        <w:ind w:left="360"/>
-      </w:pPr>
-    </w:p>
+    <w:p/>
+    <w:p>
+      <w:r>
+        <w:t>La matrice de confusion et le rapport de classification nous apprennent que :</w:t>
+      </w:r>
+    </w:p>
+    <w:p>
+      <w:pPr>
+        <w:pStyle w:val="Paragraphedeliste"/>
+        <w:numPr>
+          <w:ilvl w:val="0"/>
+          <w:numId w:val="6"/>
+        </w:numPr>
+      </w:pPr>
+      <w:r>
+        <w:t>Le modèle prédit correctement 100 cas négatifs sur 102 et 161 cas positifs sur 162.</w:t>
+      </w:r>
+    </w:p>
+    <w:p>
+      <w:pPr>
+        <w:pStyle w:val="Paragraphedeliste"/>
+        <w:numPr>
+          <w:ilvl w:val="0"/>
+          <w:numId w:val="6"/>
+        </w:numPr>
+      </w:pPr>
+      <w:r>
+        <w:t>99% des cas positifs sont correctement prédits</w:t>
+      </w:r>
+    </w:p>
+    <w:p>
+      <w:pPr>
+        <w:pStyle w:val="Paragraphedeliste"/>
+        <w:numPr>
+          <w:ilvl w:val="0"/>
+          <w:numId w:val="6"/>
+        </w:numPr>
+      </w:pPr>
+      <w:r>
+        <w:t>99% des prédictions positives sont effectivement des cas positifs</w:t>
+      </w:r>
+    </w:p>
+    <w:p>
+      <w:pPr>
+        <w:pStyle w:val="Paragraphedeliste"/>
+        <w:numPr>
+          <w:ilvl w:val="0"/>
+          <w:numId w:val="6"/>
+        </w:numPr>
+      </w:pPr>
+      <w:r>
+        <w:t>Il n’y a qu’un seul faux négatif</w:t>
+      </w:r>
+    </w:p>
+    <w:p/>
     <w:p>
       <w:pPr>
         <w:pStyle w:val="PrformatHTML"/>
@@ -1508,6 +1323,7 @@
     <w:p>
       <w:pPr>
         <w:ind w:left="360"/>
+        <w:jc w:val="center"/>
       </w:pPr>
       <w:r>
         <w:rPr>
@@ -1515,9 +1331,9 @@
         </w:rPr>
         <w:lastRenderedPageBreak/>
         <w:drawing>
-          <wp:inline distT="0" distB="0" distL="0" distR="0" wp14:anchorId="297610C9" wp14:editId="5F2ACA55">
-            <wp:extent cx="5760720" cy="4401185"/>
-            <wp:effectExtent l="0" t="0" r="5080" b="5715"/>
+          <wp:inline distT="0" distB="0" distL="0" distR="0" wp14:anchorId="297610C9" wp14:editId="751FD830">
+            <wp:extent cx="3608790" cy="2757112"/>
+            <wp:effectExtent l="0" t="0" r="0" b="0"/>
             <wp:docPr id="244789002" name="Image 6" descr="Une image contenant texte, Tracé, diagramme, capture d’écran&#10;&#10;Description générée automatiquement"/>
             <wp:cNvGraphicFramePr>
               <a:graphicFrameLocks xmlns:a="http://schemas.openxmlformats.org/drawingml/2006/main" noChangeAspect="1"/>
@@ -1530,7 +1346,7 @@
                     <pic:cNvPicPr/>
                   </pic:nvPicPr>
                   <pic:blipFill>
-                    <a:blip r:embed="rId14">
+                    <a:blip r:embed="rId12" cstate="print">
                       <a:extLst>
                         <a:ext uri="{28A0092B-C50C-407E-A947-70E740481C1C}">
                           <a14:useLocalDpi xmlns:a14="http://schemas.microsoft.com/office/drawing/2010/main" val="0"/>
@@ -1544,7 +1360,7 @@
                   <pic:spPr>
                     <a:xfrm>
                       <a:off x="0" y="0"/>
-                      <a:ext cx="5760720" cy="4401185"/>
+                      <a:ext cx="3633986" cy="2776362"/>
                     </a:xfrm>
                     <a:prstGeom prst="rect">
                       <a:avLst/>
@@ -1560,6 +1376,46 @@
     <w:p>
       <w:pPr>
         <w:ind w:left="360"/>
+        <w:jc w:val="both"/>
+      </w:pPr>
+      <w:r>
+        <w:t>Néanmoins ce graphique nous permet de dire qu’il y a un peu d’</w:t>
+      </w:r>
+      <w:proofErr w:type="spellStart"/>
+      <w:r>
+        <w:t>overfitting</w:t>
+      </w:r>
+      <w:proofErr w:type="spellEnd"/>
+      <w:r>
+        <w:t>. La courbe bleu présente l’évolution du F1 score avec le nombre de données, sur les données d’apprentissage, la courbe orange sur les données de test.</w:t>
+      </w:r>
+    </w:p>
+    <w:p>
+      <w:pPr>
+        <w:ind w:left="360"/>
+        <w:jc w:val="both"/>
+      </w:pPr>
+      <w:r>
+        <w:t xml:space="preserve">Le modèle ne </w:t>
+      </w:r>
+      <w:proofErr w:type="gramStart"/>
+      <w:r>
+        <w:t>fait</w:t>
+      </w:r>
+      <w:proofErr w:type="gramEnd"/>
+      <w:r>
+        <w:t xml:space="preserve"> aucune erreur sur les données d’apprentissage (toujours à 100%), mais sur les données de test on peut voir que les performances sont plus faibles même si elles restent au-dessus de 97%. On constate également que </w:t>
+      </w:r>
+      <w:r>
+        <w:t>les performances</w:t>
+      </w:r>
+      <w:r>
+        <w:t xml:space="preserve"> augmentent avec le nombre de données.</w:t>
+      </w:r>
+    </w:p>
+    <w:p>
+      <w:pPr>
+        <w:ind w:left="360"/>
       </w:pPr>
     </w:p>
     <w:p>
@@ -1577,15 +1433,50 @@
     <w:p/>
     <w:p>
       <w:r>
+        <w:t xml:space="preserve">Le </w:t>
+      </w:r>
+      <w:proofErr w:type="spellStart"/>
+      <w:r>
+        <w:t>R</w:t>
+      </w:r>
+      <w:r>
+        <w:t>andom</w:t>
+      </w:r>
+      <w:r>
+        <w:t>F</w:t>
+      </w:r>
+      <w:r>
+        <w:t>orest</w:t>
+      </w:r>
+      <w:proofErr w:type="spellEnd"/>
+      <w:r>
+        <w:t xml:space="preserve"> est une méthode d’ensemble qui consiste </w:t>
+      </w:r>
+      <w:proofErr w:type="gramStart"/>
+      <w:r>
+        <w:t>a</w:t>
+      </w:r>
+      <w:proofErr w:type="gramEnd"/>
+      <w:r>
+        <w:t xml:space="preserve"> entrainer plusieurs arbres de décisions et à </w:t>
+      </w:r>
+      <w:r>
+        <w:t>voter pour la classe majoritaire.</w:t>
+      </w:r>
+    </w:p>
+    <w:p>
+      <w:pPr>
+        <w:jc w:val="center"/>
+      </w:pPr>
+      <w:r>
         <w:rPr>
           <w:noProof/>
         </w:rPr>
-        <w:lastRenderedPageBreak/>
         <w:drawing>
-          <wp:inline distT="0" distB="0" distL="0" distR="0" wp14:anchorId="40637006" wp14:editId="225ED0E1">
-            <wp:extent cx="4259766" cy="1940654"/>
-            <wp:effectExtent l="0" t="0" r="0" b="2540"/>
-            <wp:docPr id="1294624295" name="Image 3" descr="Une image contenant texte, ligne, Tracé, diagramme&#10;&#10;Description générée automatiquement"/>
+          <wp:inline distT="0" distB="0" distL="0" distR="0" wp14:anchorId="0A41CA5F" wp14:editId="18FD5CDA">
+            <wp:extent cx="3355140" cy="3355140"/>
+            <wp:effectExtent l="0" t="0" r="0" b="0"/>
+            <wp:docPr id="1179194039" name="Image 1" descr="Une image contenant texte, capture d’écran, diagramme, Tracé&#10;&#10;Description générée automatiquement"/>
             <wp:cNvGraphicFramePr>
               <a:graphicFrameLocks xmlns:a="http://schemas.openxmlformats.org/drawingml/2006/main" noChangeAspect="1"/>
             </wp:cNvGraphicFramePr>
@@ -1593,11 +1484,11 @@
               <a:graphicData uri="http://schemas.openxmlformats.org/drawingml/2006/picture">
                 <pic:pic xmlns:pic="http://schemas.openxmlformats.org/drawingml/2006/picture">
                   <pic:nvPicPr>
-                    <pic:cNvPr id="1294624295" name="Image 3" descr="Une image contenant texte, ligne, Tracé, diagramme&#10;&#10;Description générée automatiquement"/>
+                    <pic:cNvPr id="1179194039" name="Image 1" descr="Une image contenant texte, capture d’écran, diagramme, Tracé&#10;&#10;Description générée automatiquement"/>
                     <pic:cNvPicPr/>
                   </pic:nvPicPr>
                   <pic:blipFill>
-                    <a:blip r:embed="rId15" cstate="print">
+                    <a:blip r:embed="rId13" cstate="print">
                       <a:extLst>
                         <a:ext uri="{28A0092B-C50C-407E-A947-70E740481C1C}">
                           <a14:useLocalDpi xmlns:a14="http://schemas.microsoft.com/office/drawing/2010/main" val="0"/>
@@ -1611,7 +1502,7 @@
                   <pic:spPr>
                     <a:xfrm>
                       <a:off x="0" y="0"/>
-                      <a:ext cx="4295790" cy="1957066"/>
+                      <a:ext cx="3389472" cy="3389472"/>
                     </a:xfrm>
                     <a:prstGeom prst="rect">
                       <a:avLst/>
@@ -1623,51 +1514,28 @@
           </wp:inline>
         </w:drawing>
       </w:r>
-      <w:r>
-        <w:rPr>
-          <w:noProof/>
-        </w:rPr>
-        <w:drawing>
-          <wp:inline distT="0" distB="0" distL="0" distR="0" wp14:anchorId="3429A41D" wp14:editId="109795E9">
-            <wp:extent cx="4065888" cy="2024877"/>
-            <wp:effectExtent l="0" t="0" r="0" b="0"/>
-            <wp:docPr id="663260259" name="Image 4" descr="Une image contenant capture d’écran, ligne, diagramme, texte&#10;&#10;Description générée automatiquement"/>
-            <wp:cNvGraphicFramePr>
-              <a:graphicFrameLocks xmlns:a="http://schemas.openxmlformats.org/drawingml/2006/main" noChangeAspect="1"/>
-            </wp:cNvGraphicFramePr>
-            <a:graphic xmlns:a="http://schemas.openxmlformats.org/drawingml/2006/main">
-              <a:graphicData uri="http://schemas.openxmlformats.org/drawingml/2006/picture">
-                <pic:pic xmlns:pic="http://schemas.openxmlformats.org/drawingml/2006/picture">
-                  <pic:nvPicPr>
-                    <pic:cNvPr id="663260259" name="Image 4" descr="Une image contenant capture d’écran, ligne, diagramme, texte&#10;&#10;Description générée automatiquement"/>
-                    <pic:cNvPicPr/>
-                  </pic:nvPicPr>
-                  <pic:blipFill>
-                    <a:blip r:embed="rId16" cstate="print">
-                      <a:extLst>
-                        <a:ext uri="{28A0092B-C50C-407E-A947-70E740481C1C}">
-                          <a14:useLocalDpi xmlns:a14="http://schemas.microsoft.com/office/drawing/2010/main" val="0"/>
-                        </a:ext>
-                      </a:extLst>
-                    </a:blip>
-                    <a:stretch>
-                      <a:fillRect/>
-                    </a:stretch>
-                  </pic:blipFill>
-                  <pic:spPr>
-                    <a:xfrm>
-                      <a:off x="0" y="0"/>
-                      <a:ext cx="4115439" cy="2049554"/>
-                    </a:xfrm>
-                    <a:prstGeom prst="rect">
-                      <a:avLst/>
-                    </a:prstGeom>
-                  </pic:spPr>
-                </pic:pic>
-              </a:graphicData>
-            </a:graphic>
-          </wp:inline>
-        </w:drawing>
+    </w:p>
+    <w:p>
+      <w:r>
+        <w:lastRenderedPageBreak/>
+        <w:t xml:space="preserve">Le graphique ci-dessus, présente l’importance accordée à chaque variable par le modèle. Parmi les 7 variables, </w:t>
+      </w:r>
+      <w:proofErr w:type="spellStart"/>
+      <w:r>
+        <w:t>Tro</w:t>
+      </w:r>
+      <w:r>
+        <w:t>ponin</w:t>
+      </w:r>
+      <w:proofErr w:type="spellEnd"/>
+      <w:r>
+        <w:t xml:space="preserve"> est celle qui </w:t>
+      </w:r>
+      <w:r>
+        <w:t>a</w:t>
+      </w:r>
+      <w:r>
+        <w:t xml:space="preserve"> le plus d’importance avec CK-MB.</w:t>
       </w:r>
     </w:p>
     <w:p>
@@ -1694,7 +1562,7 @@
                     <pic:cNvPicPr/>
                   </pic:nvPicPr>
                   <pic:blipFill>
-                    <a:blip r:embed="rId17" cstate="print">
+                    <a:blip r:embed="rId14" cstate="print">
                       <a:extLst>
                         <a:ext uri="{28A0092B-C50C-407E-A947-70E740481C1C}">
                           <a14:useLocalDpi xmlns:a14="http://schemas.microsoft.com/office/drawing/2010/main" val="0"/>
@@ -1957,7 +1825,7 @@
       <w:pPr>
         <w:pStyle w:val="Paragraphedeliste"/>
         <w:numPr>
-          <w:ilvl w:val="1"/>
+          <w:ilvl w:val="0"/>
           <w:numId w:val="6"/>
         </w:numPr>
       </w:pPr>
@@ -1969,7 +1837,7 @@
       <w:pPr>
         <w:pStyle w:val="Paragraphedeliste"/>
         <w:numPr>
-          <w:ilvl w:val="1"/>
+          <w:ilvl w:val="0"/>
           <w:numId w:val="6"/>
         </w:numPr>
       </w:pPr>
@@ -1981,7 +1849,7 @@
       <w:pPr>
         <w:pStyle w:val="Paragraphedeliste"/>
         <w:numPr>
-          <w:ilvl w:val="1"/>
+          <w:ilvl w:val="0"/>
           <w:numId w:val="6"/>
         </w:numPr>
       </w:pPr>
@@ -1993,7 +1861,7 @@
       <w:pPr>
         <w:pStyle w:val="Paragraphedeliste"/>
         <w:numPr>
-          <w:ilvl w:val="1"/>
+          <w:ilvl w:val="0"/>
           <w:numId w:val="6"/>
         </w:numPr>
       </w:pPr>
@@ -2031,15 +1899,17 @@
       </w:r>
     </w:p>
     <w:p>
+      <w:pPr>
+        <w:jc w:val="center"/>
+      </w:pPr>
       <w:r>
         <w:rPr>
           <w:noProof/>
         </w:rPr>
-        <w:lastRenderedPageBreak/>
         <w:drawing>
-          <wp:inline distT="0" distB="0" distL="0" distR="0" wp14:anchorId="4795A26D" wp14:editId="7DE003E9">
-            <wp:extent cx="5760720" cy="4457700"/>
-            <wp:effectExtent l="0" t="0" r="5080" b="0"/>
+          <wp:inline distT="0" distB="0" distL="0" distR="0" wp14:anchorId="4795A26D" wp14:editId="44755838">
+            <wp:extent cx="3987338" cy="3085440"/>
+            <wp:effectExtent l="0" t="0" r="635" b="1270"/>
             <wp:docPr id="947245981" name="Image 5" descr="Une image contenant texte, capture d’écran, Tracé, ligne&#10;&#10;Description générée automatiquement"/>
             <wp:cNvGraphicFramePr>
               <a:graphicFrameLocks xmlns:a="http://schemas.openxmlformats.org/drawingml/2006/main" noChangeAspect="1"/>
@@ -2052,7 +1922,7 @@
                     <pic:cNvPicPr/>
                   </pic:nvPicPr>
                   <pic:blipFill>
-                    <a:blip r:embed="rId18">
+                    <a:blip r:embed="rId15">
                       <a:extLst>
                         <a:ext uri="{28A0092B-C50C-407E-A947-70E740481C1C}">
                           <a14:useLocalDpi xmlns:a14="http://schemas.microsoft.com/office/drawing/2010/main" val="0"/>
@@ -2066,7 +1936,7 @@
                   <pic:spPr>
                     <a:xfrm>
                       <a:off x="0" y="0"/>
-                      <a:ext cx="5760720" cy="4457700"/>
+                      <a:ext cx="4019805" cy="3110563"/>
                     </a:xfrm>
                     <a:prstGeom prst="rect">
                       <a:avLst/>
@@ -2079,6 +1949,20 @@
         </w:drawing>
       </w:r>
     </w:p>
+    <w:p>
+      <w:r>
+        <w:t>On constate également de l’</w:t>
+      </w:r>
+      <w:proofErr w:type="spellStart"/>
+      <w:r>
+        <w:t>overfitting</w:t>
+      </w:r>
+      <w:proofErr w:type="spellEnd"/>
+      <w:r>
+        <w:t>.</w:t>
+      </w:r>
+    </w:p>
+    <w:p/>
     <w:p/>
     <w:p>
       <w:pPr>
@@ -2090,20 +1974,160 @@
       </w:pPr>
       <w:proofErr w:type="spellStart"/>
       <w:r>
+        <w:lastRenderedPageBreak/>
         <w:t>Adaboost</w:t>
       </w:r>
       <w:proofErr w:type="spellEnd"/>
     </w:p>
     <w:p>
       <w:pPr>
+        <w:ind w:left="360"/>
+      </w:pPr>
+    </w:p>
+    <w:p>
+      <w:r>
+        <w:t xml:space="preserve">C’est un modèle de </w:t>
+      </w:r>
+      <w:proofErr w:type="spellStart"/>
+      <w:r>
+        <w:t>Boosting</w:t>
+      </w:r>
+      <w:proofErr w:type="spellEnd"/>
+      <w:r>
+        <w:t xml:space="preserve">, c’est-à-dire qu’il entraine un classifieurs sur des échantillons différents en prenant en compte et en corrigeant les erreurs à chaque fois. Ici </w:t>
+      </w:r>
+      <w:r>
+        <w:t>le modèle utilisé est celui par défaut, l’arbre de décision.</w:t>
+      </w:r>
+    </w:p>
+    <w:p>
+      <w:pPr>
+        <w:ind w:left="360"/>
+      </w:pPr>
+    </w:p>
+    <w:p>
+      <w:r>
+        <w:t>Le graphique si dessous nous permet de visualiser l’importance des classifieurs faibles qui est la même à chaque fois. Les variables les plus importantes sont :</w:t>
+      </w:r>
+    </w:p>
+    <w:p>
+      <w:pPr>
         <w:pStyle w:val="Paragraphedeliste"/>
-      </w:pPr>
-    </w:p>
-    <w:p>
+        <w:numPr>
+          <w:ilvl w:val="0"/>
+          <w:numId w:val="6"/>
+        </w:numPr>
+      </w:pPr>
+      <w:r>
+        <w:t xml:space="preserve">CK-MB et </w:t>
+      </w:r>
+      <w:proofErr w:type="spellStart"/>
+      <w:r>
+        <w:t>Troponin</w:t>
+      </w:r>
+      <w:proofErr w:type="spellEnd"/>
+    </w:p>
+    <w:p>
+      <w:pPr>
+        <w:pStyle w:val="Paragraphedeliste"/>
+        <w:numPr>
+          <w:ilvl w:val="0"/>
+          <w:numId w:val="6"/>
+        </w:numPr>
+      </w:pPr>
+    </w:p>
+    <w:p>
+      <w:r>
+        <w:t>Comme pour l’arbre de décision, mais cette fois les autre</w:t>
+      </w:r>
+      <w:r>
+        <w:t>s</w:t>
+      </w:r>
+      <w:r>
+        <w:t xml:space="preserve"> variables ont plus d’impact sur les résultats.</w:t>
+      </w:r>
+    </w:p>
+    <w:p>
+      <w:pPr>
+        <w:ind w:left="360"/>
+        <w:jc w:val="center"/>
+      </w:pPr>
       <w:r>
         <w:rPr>
           <w:noProof/>
         </w:rPr>
+        <w:drawing>
+          <wp:inline distT="0" distB="0" distL="0" distR="0" wp14:anchorId="5CC21E68" wp14:editId="6EF31070">
+            <wp:extent cx="3479405" cy="3493596"/>
+            <wp:effectExtent l="0" t="0" r="635" b="0"/>
+            <wp:docPr id="1211662971" name="Image 1" descr="Une image contenant texte, capture d’écran, diagramme, ligne&#10;&#10;Description générée automatiquement"/>
+            <wp:cNvGraphicFramePr>
+              <a:graphicFrameLocks xmlns:a="http://schemas.openxmlformats.org/drawingml/2006/main" noChangeAspect="1"/>
+            </wp:cNvGraphicFramePr>
+            <a:graphic xmlns:a="http://schemas.openxmlformats.org/drawingml/2006/main">
+              <a:graphicData uri="http://schemas.openxmlformats.org/drawingml/2006/picture">
+                <pic:pic xmlns:pic="http://schemas.openxmlformats.org/drawingml/2006/picture">
+                  <pic:nvPicPr>
+                    <pic:cNvPr id="1211662971" name="Image 1" descr="Une image contenant texte, capture d’écran, diagramme, ligne&#10;&#10;Description générée automatiquement"/>
+                    <pic:cNvPicPr/>
+                  </pic:nvPicPr>
+                  <pic:blipFill>
+                    <a:blip r:embed="rId16" cstate="print">
+                      <a:extLst>
+                        <a:ext uri="{28A0092B-C50C-407E-A947-70E740481C1C}">
+                          <a14:useLocalDpi xmlns:a14="http://schemas.microsoft.com/office/drawing/2010/main" val="0"/>
+                        </a:ext>
+                      </a:extLst>
+                    </a:blip>
+                    <a:stretch>
+                      <a:fillRect/>
+                    </a:stretch>
+                  </pic:blipFill>
+                  <pic:spPr>
+                    <a:xfrm>
+                      <a:off x="0" y="0"/>
+                      <a:ext cx="3513421" cy="3527751"/>
+                    </a:xfrm>
+                    <a:prstGeom prst="rect">
+                      <a:avLst/>
+                    </a:prstGeom>
+                  </pic:spPr>
+                </pic:pic>
+              </a:graphicData>
+            </a:graphic>
+          </wp:inline>
+        </w:drawing>
+      </w:r>
+    </w:p>
+    <w:p>
+      <w:pPr>
+        <w:ind w:left="360"/>
+      </w:pPr>
+    </w:p>
+    <w:p>
+      <w:pPr>
+        <w:jc w:val="center"/>
+      </w:pPr>
+    </w:p>
+    <w:p>
+      <w:pPr>
+        <w:jc w:val="center"/>
+      </w:pPr>
+    </w:p>
+    <w:p>
+      <w:pPr>
+        <w:jc w:val="center"/>
+      </w:pPr>
+    </w:p>
+    <w:p>
+      <w:pPr>
+        <w:jc w:val="center"/>
+      </w:pPr>
+      <w:r>
+        <w:rPr>
+          <w:noProof/>
+        </w:rPr>
+        <w:lastRenderedPageBreak/>
         <w:drawing>
           <wp:inline distT="0" distB="0" distL="0" distR="0" wp14:anchorId="22243D3D" wp14:editId="12F9FF82">
             <wp:extent cx="3371489" cy="2500745"/>
@@ -2120,7 +2144,7 @@
                     <pic:cNvPicPr/>
                   </pic:nvPicPr>
                   <pic:blipFill>
-                    <a:blip r:embed="rId19" cstate="print">
+                    <a:blip r:embed="rId17" cstate="print">
                       <a:extLst>
                         <a:ext uri="{28A0092B-C50C-407E-A947-70E740481C1C}">
                           <a14:useLocalDpi xmlns:a14="http://schemas.microsoft.com/office/drawing/2010/main" val="0"/>
@@ -2373,10 +2397,8 @@
         </w:tc>
       </w:tr>
     </w:tbl>
-    <w:p>
-      <w:pPr>
-        <w:ind w:left="360"/>
-      </w:pPr>
+    <w:p/>
+    <w:p>
       <w:r>
         <w:t>La matrice de confusion et le rapport de classification nous apprennent que :</w:t>
       </w:r>
@@ -2385,7 +2407,7 @@
       <w:pPr>
         <w:pStyle w:val="Paragraphedeliste"/>
         <w:numPr>
-          <w:ilvl w:val="1"/>
+          <w:ilvl w:val="0"/>
           <w:numId w:val="6"/>
         </w:numPr>
       </w:pPr>
@@ -2397,24 +2419,29 @@
       <w:pPr>
         <w:pStyle w:val="Paragraphedeliste"/>
         <w:numPr>
-          <w:ilvl w:val="1"/>
+          <w:ilvl w:val="0"/>
           <w:numId w:val="6"/>
         </w:numPr>
       </w:pPr>
       <w:r>
-        <w:t>99% des cas positifs sont correctement prédits</w:t>
+        <w:t>9</w:t>
+      </w:r>
+      <w:r>
+        <w:t>8</w:t>
+      </w:r>
+      <w:r>
+        <w:t>% des cas positifs sont correctement prédits</w:t>
       </w:r>
     </w:p>
     <w:p>
       <w:pPr>
         <w:pStyle w:val="Paragraphedeliste"/>
         <w:numPr>
-          <w:ilvl w:val="1"/>
+          <w:ilvl w:val="0"/>
           <w:numId w:val="6"/>
         </w:numPr>
       </w:pPr>
       <w:r>
-        <w:lastRenderedPageBreak/>
         <w:t>99% des prédictions positives sont effectivement des cas positifs</w:t>
       </w:r>
     </w:p>
@@ -2422,7 +2449,7 @@
       <w:pPr>
         <w:pStyle w:val="Paragraphedeliste"/>
         <w:numPr>
-          <w:ilvl w:val="1"/>
+          <w:ilvl w:val="0"/>
           <w:numId w:val="6"/>
         </w:numPr>
       </w:pPr>
@@ -2459,14 +2486,17 @@
       <w:proofErr w:type="gramEnd"/>
     </w:p>
     <w:p>
+      <w:pPr>
+        <w:jc w:val="center"/>
+      </w:pPr>
       <w:r>
         <w:rPr>
           <w:noProof/>
         </w:rPr>
         <w:drawing>
-          <wp:inline distT="0" distB="0" distL="0" distR="0" wp14:anchorId="1F7CC7E1" wp14:editId="3286769F">
-            <wp:extent cx="5760720" cy="4356735"/>
-            <wp:effectExtent l="0" t="0" r="5080" b="0"/>
+          <wp:inline distT="0" distB="0" distL="0" distR="0" wp14:anchorId="1F7CC7E1" wp14:editId="576F11A7">
+            <wp:extent cx="4098174" cy="3099380"/>
+            <wp:effectExtent l="0" t="0" r="4445" b="0"/>
             <wp:docPr id="986326878" name="Image 4" descr="Une image contenant texte, capture d’écran, Tracé, diagramme&#10;&#10;Description générée automatiquement"/>
             <wp:cNvGraphicFramePr>
               <a:graphicFrameLocks xmlns:a="http://schemas.openxmlformats.org/drawingml/2006/main" noChangeAspect="1"/>
@@ -2479,7 +2509,7 @@
                     <pic:cNvPicPr/>
                   </pic:nvPicPr>
                   <pic:blipFill>
-                    <a:blip r:embed="rId20">
+                    <a:blip r:embed="rId18">
                       <a:extLst>
                         <a:ext uri="{28A0092B-C50C-407E-A947-70E740481C1C}">
                           <a14:useLocalDpi xmlns:a14="http://schemas.microsoft.com/office/drawing/2010/main" val="0"/>
@@ -2493,7 +2523,7 @@
                   <pic:spPr>
                     <a:xfrm>
                       <a:off x="0" y="0"/>
-                      <a:ext cx="5760720" cy="4356735"/>
+                      <a:ext cx="4157870" cy="3144527"/>
                     </a:xfrm>
                     <a:prstGeom prst="rect">
                       <a:avLst/>
@@ -2506,6 +2536,22 @@
         </w:drawing>
       </w:r>
     </w:p>
+    <w:p>
+      <w:r>
+        <w:t>De la même façon que pour les précédents modèles, il y a de l’</w:t>
+      </w:r>
+      <w:proofErr w:type="spellStart"/>
+      <w:r>
+        <w:t>overfitting</w:t>
+      </w:r>
+      <w:proofErr w:type="spellEnd"/>
+      <w:r>
+        <w:t>, bien que les performances soient très bonnes.</w:t>
+      </w:r>
+    </w:p>
+    <w:p/>
+    <w:p/>
+    <w:p/>
     <w:p/>
     <w:p>
       <w:pPr>
@@ -2516,6 +2562,7 @@
         </w:numPr>
       </w:pPr>
       <w:r>
+        <w:lastRenderedPageBreak/>
         <w:t>Machine à vecteur de support</w:t>
       </w:r>
     </w:p>
@@ -2527,15 +2574,26 @@
     <w:p>
       <w:pPr>
         <w:ind w:left="360"/>
+      </w:pPr>
+    </w:p>
+    <w:p>
+      <w:pPr>
+        <w:ind w:left="360"/>
+      </w:pPr>
+    </w:p>
+    <w:p>
+      <w:pPr>
+        <w:ind w:left="360"/>
+        <w:jc w:val="center"/>
       </w:pPr>
       <w:r>
         <w:rPr>
           <w:noProof/>
         </w:rPr>
         <w:drawing>
-          <wp:inline distT="0" distB="0" distL="0" distR="0" wp14:anchorId="2B2319B7" wp14:editId="5CB6B0EC">
-            <wp:extent cx="3234379" cy="2542367"/>
-            <wp:effectExtent l="0" t="0" r="4445" b="0"/>
+          <wp:inline distT="0" distB="0" distL="0" distR="0" wp14:anchorId="2B2319B7" wp14:editId="064061C2">
+            <wp:extent cx="2780146" cy="2185320"/>
+            <wp:effectExtent l="0" t="0" r="1270" b="0"/>
             <wp:docPr id="457376956" name="Image 1" descr="Une image contenant texte, capture d’écran, jaune, diagramme&#10;&#10;Description générée automatiquement"/>
             <wp:cNvGraphicFramePr>
               <a:graphicFrameLocks xmlns:a="http://schemas.openxmlformats.org/drawingml/2006/main" noChangeAspect="1"/>
@@ -2545,6 +2603,104 @@
                 <pic:pic xmlns:pic="http://schemas.openxmlformats.org/drawingml/2006/picture">
                   <pic:nvPicPr>
                     <pic:cNvPr id="457376956" name="Image 1" descr="Une image contenant texte, capture d’écran, jaune, diagramme&#10;&#10;Description générée automatiquement"/>
+                    <pic:cNvPicPr/>
+                  </pic:nvPicPr>
+                  <pic:blipFill>
+                    <a:blip r:embed="rId19" cstate="print">
+                      <a:extLst>
+                        <a:ext uri="{28A0092B-C50C-407E-A947-70E740481C1C}">
+                          <a14:useLocalDpi xmlns:a14="http://schemas.microsoft.com/office/drawing/2010/main" val="0"/>
+                        </a:ext>
+                      </a:extLst>
+                    </a:blip>
+                    <a:stretch>
+                      <a:fillRect/>
+                    </a:stretch>
+                  </pic:blipFill>
+                  <pic:spPr>
+                    <a:xfrm>
+                      <a:off x="0" y="0"/>
+                      <a:ext cx="2854504" cy="2243769"/>
+                    </a:xfrm>
+                    <a:prstGeom prst="rect">
+                      <a:avLst/>
+                    </a:prstGeom>
+                  </pic:spPr>
+                </pic:pic>
+              </a:graphicData>
+            </a:graphic>
+          </wp:inline>
+        </w:drawing>
+      </w:r>
+      <w:r>
+        <w:rPr>
+          <w:noProof/>
+        </w:rPr>
+        <w:drawing>
+          <wp:inline distT="0" distB="0" distL="0" distR="0" wp14:anchorId="122A375D" wp14:editId="7302CDF7">
+            <wp:extent cx="2619196" cy="2108177"/>
+            <wp:effectExtent l="0" t="0" r="0" b="635"/>
+            <wp:docPr id="978283573" name="Image 1" descr="Une image contenant texte, capture d’écran, Caractère coloré, Graphique&#10;&#10;Description générée automatiquement"/>
+            <wp:cNvGraphicFramePr>
+              <a:graphicFrameLocks xmlns:a="http://schemas.openxmlformats.org/drawingml/2006/main" noChangeAspect="1"/>
+            </wp:cNvGraphicFramePr>
+            <a:graphic xmlns:a="http://schemas.openxmlformats.org/drawingml/2006/main">
+              <a:graphicData uri="http://schemas.openxmlformats.org/drawingml/2006/picture">
+                <pic:pic xmlns:pic="http://schemas.openxmlformats.org/drawingml/2006/picture">
+                  <pic:nvPicPr>
+                    <pic:cNvPr id="978283573" name="Image 1" descr="Une image contenant texte, capture d’écran, Caractère coloré, Graphique&#10;&#10;Description générée automatiquement"/>
+                    <pic:cNvPicPr/>
+                  </pic:nvPicPr>
+                  <pic:blipFill>
+                    <a:blip r:embed="rId20" cstate="print">
+                      <a:extLst>
+                        <a:ext uri="{28A0092B-C50C-407E-A947-70E740481C1C}">
+                          <a14:useLocalDpi xmlns:a14="http://schemas.microsoft.com/office/drawing/2010/main" val="0"/>
+                        </a:ext>
+                      </a:extLst>
+                    </a:blip>
+                    <a:stretch>
+                      <a:fillRect/>
+                    </a:stretch>
+                  </pic:blipFill>
+                  <pic:spPr>
+                    <a:xfrm>
+                      <a:off x="0" y="0"/>
+                      <a:ext cx="2721190" cy="2190272"/>
+                    </a:xfrm>
+                    <a:prstGeom prst="rect">
+                      <a:avLst/>
+                    </a:prstGeom>
+                  </pic:spPr>
+                </pic:pic>
+              </a:graphicData>
+            </a:graphic>
+          </wp:inline>
+        </w:drawing>
+      </w:r>
+    </w:p>
+    <w:p>
+      <w:pPr>
+        <w:ind w:left="360"/>
+        <w:jc w:val="center"/>
+      </w:pPr>
+      <w:r>
+        <w:rPr>
+          <w:noProof/>
+        </w:rPr>
+        <w:drawing>
+          <wp:inline distT="0" distB="0" distL="0" distR="0" wp14:anchorId="4DE0E3FC" wp14:editId="64FA759A">
+            <wp:extent cx="2530780" cy="1946067"/>
+            <wp:effectExtent l="0" t="0" r="0" b="0"/>
+            <wp:docPr id="586627080" name="Image 2" descr="Une image contenant texte, capture d’écran, Caractère coloré, Graphique&#10;&#10;Description générée automatiquement"/>
+            <wp:cNvGraphicFramePr>
+              <a:graphicFrameLocks xmlns:a="http://schemas.openxmlformats.org/drawingml/2006/main" noChangeAspect="1"/>
+            </wp:cNvGraphicFramePr>
+            <a:graphic xmlns:a="http://schemas.openxmlformats.org/drawingml/2006/main">
+              <a:graphicData uri="http://schemas.openxmlformats.org/drawingml/2006/picture">
+                <pic:pic xmlns:pic="http://schemas.openxmlformats.org/drawingml/2006/picture">
+                  <pic:nvPicPr>
+                    <pic:cNvPr id="586627080" name="Image 2" descr="Une image contenant texte, capture d’écran, Caractère coloré, Graphique&#10;&#10;Description générée automatiquement"/>
                     <pic:cNvPicPr/>
                   </pic:nvPicPr>
                   <pic:blipFill>
@@ -2562,7 +2718,7 @@
                   <pic:spPr>
                     <a:xfrm>
                       <a:off x="0" y="0"/>
-                      <a:ext cx="3253981" cy="2557775"/>
+                      <a:ext cx="2588541" cy="1990483"/>
                     </a:xfrm>
                     <a:prstGeom prst="rect">
                       <a:avLst/>
@@ -2574,13 +2730,75 @@
           </wp:inline>
         </w:drawing>
       </w:r>
-    </w:p>
-    <w:p>
       <w:r>
         <w:rPr>
           <w:noProof/>
         </w:rPr>
-        <w:lastRenderedPageBreak/>
+        <w:drawing>
+          <wp:inline distT="0" distB="0" distL="0" distR="0" wp14:anchorId="5BF38049" wp14:editId="5790B19B">
+            <wp:extent cx="2473308" cy="1946039"/>
+            <wp:effectExtent l="0" t="0" r="3810" b="0"/>
+            <wp:docPr id="690632566" name="Image 3" descr="Une image contenant texte, capture d’écran, graphisme, Graphique&#10;&#10;Description générée automatiquement"/>
+            <wp:cNvGraphicFramePr>
+              <a:graphicFrameLocks xmlns:a="http://schemas.openxmlformats.org/drawingml/2006/main" noChangeAspect="1"/>
+            </wp:cNvGraphicFramePr>
+            <a:graphic xmlns:a="http://schemas.openxmlformats.org/drawingml/2006/main">
+              <a:graphicData uri="http://schemas.openxmlformats.org/drawingml/2006/picture">
+                <pic:pic xmlns:pic="http://schemas.openxmlformats.org/drawingml/2006/picture">
+                  <pic:nvPicPr>
+                    <pic:cNvPr id="690632566" name="Image 3" descr="Une image contenant texte, capture d’écran, graphisme, Graphique&#10;&#10;Description générée automatiquement"/>
+                    <pic:cNvPicPr/>
+                  </pic:nvPicPr>
+                  <pic:blipFill>
+                    <a:blip r:embed="rId22" cstate="print">
+                      <a:extLst>
+                        <a:ext uri="{28A0092B-C50C-407E-A947-70E740481C1C}">
+                          <a14:useLocalDpi xmlns:a14="http://schemas.microsoft.com/office/drawing/2010/main" val="0"/>
+                        </a:ext>
+                      </a:extLst>
+                    </a:blip>
+                    <a:stretch>
+                      <a:fillRect/>
+                    </a:stretch>
+                  </pic:blipFill>
+                  <pic:spPr>
+                    <a:xfrm>
+                      <a:off x="0" y="0"/>
+                      <a:ext cx="2501578" cy="1968282"/>
+                    </a:xfrm>
+                    <a:prstGeom prst="rect">
+                      <a:avLst/>
+                    </a:prstGeom>
+                  </pic:spPr>
+                </pic:pic>
+              </a:graphicData>
+            </a:graphic>
+          </wp:inline>
+        </w:drawing>
+      </w:r>
+    </w:p>
+    <w:p>
+      <w:pPr>
+        <w:ind w:left="360"/>
+        <w:jc w:val="both"/>
+      </w:pPr>
+      <w:r>
+        <w:t>Ces graphiques nous permettent de visualiser la séparation des classes dans l’espace caractéristique. On peut voir qu’en fonction des variables, la séparation n’est pas nécessairement linéaire. Ce qui pourrait expliquer les faibles performances du modèle.</w:t>
+      </w:r>
+    </w:p>
+    <w:p>
+      <w:pPr>
+        <w:ind w:left="360"/>
+      </w:pPr>
+    </w:p>
+    <w:p>
+      <w:pPr>
+        <w:jc w:val="center"/>
+      </w:pPr>
+      <w:r>
+        <w:rPr>
+          <w:noProof/>
+        </w:rPr>
         <w:drawing>
           <wp:inline distT="0" distB="0" distL="0" distR="0" wp14:anchorId="260B31C6" wp14:editId="681F7A75">
             <wp:extent cx="3136327" cy="2461491"/>
@@ -2597,7 +2815,7 @@
                     <pic:cNvPicPr/>
                   </pic:nvPicPr>
                   <pic:blipFill>
-                    <a:blip r:embed="rId22" cstate="print">
+                    <a:blip r:embed="rId23" cstate="print">
                       <a:extLst>
                         <a:ext uri="{28A0092B-C50C-407E-A947-70E740481C1C}">
                           <a14:useLocalDpi xmlns:a14="http://schemas.microsoft.com/office/drawing/2010/main" val="0"/>
@@ -2865,6 +3083,64 @@
         </w:tc>
       </w:tr>
     </w:tbl>
+    <w:p>
+      <w:pPr>
+        <w:ind w:left="360"/>
+      </w:pPr>
+    </w:p>
+    <w:p>
+      <w:r>
+        <w:t>La matrice de confusion et le rapport de classification nous apprennent que :</w:t>
+      </w:r>
+    </w:p>
+    <w:p>
+      <w:pPr>
+        <w:pStyle w:val="Paragraphedeliste"/>
+        <w:numPr>
+          <w:ilvl w:val="0"/>
+          <w:numId w:val="6"/>
+        </w:numPr>
+      </w:pPr>
+      <w:r>
+        <w:t>Le modèle prédit correctement 41 cas négatifs sur 102 et 138 cas positifs sur 162.</w:t>
+      </w:r>
+    </w:p>
+    <w:p>
+      <w:pPr>
+        <w:pStyle w:val="Paragraphedeliste"/>
+        <w:numPr>
+          <w:ilvl w:val="0"/>
+          <w:numId w:val="6"/>
+        </w:numPr>
+      </w:pPr>
+      <w:r>
+        <w:t>98% des cas positifs sont correctement prédits</w:t>
+      </w:r>
+    </w:p>
+    <w:p>
+      <w:pPr>
+        <w:pStyle w:val="Paragraphedeliste"/>
+        <w:numPr>
+          <w:ilvl w:val="0"/>
+          <w:numId w:val="6"/>
+        </w:numPr>
+      </w:pPr>
+      <w:r>
+        <w:t>85% des prédictions positives sont effectivement des cas positifs</w:t>
+      </w:r>
+    </w:p>
+    <w:p>
+      <w:pPr>
+        <w:pStyle w:val="Paragraphedeliste"/>
+        <w:numPr>
+          <w:ilvl w:val="0"/>
+          <w:numId w:val="6"/>
+        </w:numPr>
+      </w:pPr>
+      <w:r>
+        <w:t xml:space="preserve">Il y a 24 faux négatifs </w:t>
+      </w:r>
+    </w:p>
     <w:p/>
     <w:p>
       <w:pPr>
@@ -2890,14 +3166,17 @@
       </w:r>
     </w:p>
     <w:p>
+      <w:pPr>
+        <w:jc w:val="center"/>
+      </w:pPr>
       <w:r>
         <w:rPr>
           <w:noProof/>
         </w:rPr>
         <w:drawing>
-          <wp:inline distT="0" distB="0" distL="0" distR="0" wp14:anchorId="62ACC69E" wp14:editId="4A9F75DD">
-            <wp:extent cx="5760720" cy="4448810"/>
-            <wp:effectExtent l="0" t="0" r="5080" b="0"/>
+          <wp:inline distT="0" distB="0" distL="0" distR="0" wp14:anchorId="62ACC69E" wp14:editId="11B181AC">
+            <wp:extent cx="3636356" cy="2808235"/>
+            <wp:effectExtent l="0" t="0" r="0" b="0"/>
             <wp:docPr id="527451558" name="Image 3" descr="Une image contenant texte, diagramme, Tracé, capture d’écran&#10;&#10;Description générée automatiquement"/>
             <wp:cNvGraphicFramePr>
               <a:graphicFrameLocks xmlns:a="http://schemas.openxmlformats.org/drawingml/2006/main" noChangeAspect="1"/>
@@ -2910,7 +3189,7 @@
                     <pic:cNvPicPr/>
                   </pic:nvPicPr>
                   <pic:blipFill>
-                    <a:blip r:embed="rId23">
+                    <a:blip r:embed="rId24" cstate="print">
                       <a:extLst>
                         <a:ext uri="{28A0092B-C50C-407E-A947-70E740481C1C}">
                           <a14:useLocalDpi xmlns:a14="http://schemas.microsoft.com/office/drawing/2010/main" val="0"/>
@@ -2924,7 +3203,7 @@
                   <pic:spPr>
                     <a:xfrm>
                       <a:off x="0" y="0"/>
-                      <a:ext cx="5760720" cy="4448810"/>
+                      <a:ext cx="3658377" cy="2825241"/>
                     </a:xfrm>
                     <a:prstGeom prst="rect">
                       <a:avLst/>
@@ -2937,6 +3216,23 @@
         </w:drawing>
       </w:r>
     </w:p>
+    <w:p>
+      <w:r>
+        <w:t>Il n’y a pas d’</w:t>
+      </w:r>
+      <w:proofErr w:type="spellStart"/>
+      <w:r>
+        <w:t>overfitting</w:t>
+      </w:r>
+      <w:proofErr w:type="spellEnd"/>
+      <w:r>
+        <w:t xml:space="preserve"> ici, mais les performances sont moins bonnes. Il y a plus de faux négatifs.</w:t>
+      </w:r>
+    </w:p>
+    <w:p/>
+    <w:p/>
+    <w:p/>
+    <w:p/>
     <w:p/>
     <w:p>
       <w:pPr>
@@ -2968,10 +3264,18 @@
     </w:p>
     <w:p>
       <w:pPr>
+        <w:ind w:left="360"/>
+      </w:pPr>
+    </w:p>
+    <w:p>
+      <w:pPr>
         <w:pStyle w:val="Paragraphedeliste"/>
       </w:pPr>
     </w:p>
     <w:p>
+      <w:pPr>
+        <w:jc w:val="center"/>
+      </w:pPr>
       <w:r>
         <w:rPr>
           <w:noProof/>
@@ -2993,7 +3297,7 @@
                     <pic:cNvPicPr/>
                   </pic:nvPicPr>
                   <pic:blipFill>
-                    <a:blip r:embed="rId24" cstate="print">
+                    <a:blip r:embed="rId25" cstate="print">
                       <a:extLst>
                         <a:ext uri="{28A0092B-C50C-407E-A947-70E740481C1C}">
                           <a14:useLocalDpi xmlns:a14="http://schemas.microsoft.com/office/drawing/2010/main" val="0"/>
@@ -3246,6 +3550,62 @@
         </w:tc>
       </w:tr>
     </w:tbl>
+    <w:p>
+      <w:pPr>
+        <w:ind w:left="360"/>
+      </w:pPr>
+      <w:r>
+        <w:t>La matrice de confusion et le rapport de classification nous apprennent que :</w:t>
+      </w:r>
+    </w:p>
+    <w:p>
+      <w:pPr>
+        <w:pStyle w:val="Paragraphedeliste"/>
+        <w:numPr>
+          <w:ilvl w:val="1"/>
+          <w:numId w:val="6"/>
+        </w:numPr>
+      </w:pPr>
+      <w:r>
+        <w:t>Le modèle prédit correctement 47 cas négatifs sur 102 et 109cas positifs sur 162.</w:t>
+      </w:r>
+    </w:p>
+    <w:p>
+      <w:pPr>
+        <w:pStyle w:val="Paragraphedeliste"/>
+        <w:numPr>
+          <w:ilvl w:val="1"/>
+          <w:numId w:val="6"/>
+        </w:numPr>
+      </w:pPr>
+      <w:r>
+        <w:t>68% des cas positifs sont correctement prédits</w:t>
+      </w:r>
+    </w:p>
+    <w:p>
+      <w:pPr>
+        <w:pStyle w:val="Paragraphedeliste"/>
+        <w:numPr>
+          <w:ilvl w:val="1"/>
+          <w:numId w:val="6"/>
+        </w:numPr>
+      </w:pPr>
+      <w:r>
+        <w:t>67% des prédictions positives sont effectivement des cas positifs</w:t>
+      </w:r>
+    </w:p>
+    <w:p>
+      <w:pPr>
+        <w:pStyle w:val="Paragraphedeliste"/>
+        <w:numPr>
+          <w:ilvl w:val="1"/>
+          <w:numId w:val="6"/>
+        </w:numPr>
+      </w:pPr>
+      <w:r>
+        <w:t>Il y a 53 faux négatifs</w:t>
+      </w:r>
+    </w:p>
     <w:p/>
     <w:p>
       <w:pPr>
@@ -3271,14 +3631,17 @@
       </w:r>
     </w:p>
     <w:p>
+      <w:pPr>
+        <w:jc w:val="center"/>
+      </w:pPr>
       <w:r>
         <w:rPr>
           <w:noProof/>
         </w:rPr>
         <w:drawing>
-          <wp:inline distT="0" distB="0" distL="0" distR="0" wp14:anchorId="689A99AB" wp14:editId="4927CF87">
-            <wp:extent cx="5760720" cy="4465955"/>
-            <wp:effectExtent l="0" t="0" r="5080" b="4445"/>
+          <wp:inline distT="0" distB="0" distL="0" distR="0" wp14:anchorId="689A99AB" wp14:editId="0802EE53">
+            <wp:extent cx="3592343" cy="2784937"/>
+            <wp:effectExtent l="0" t="0" r="1905" b="0"/>
             <wp:docPr id="542223737" name="Image 2" descr="Une image contenant texte, capture d’écran, Tracé, diagramme&#10;&#10;Description générée automatiquement"/>
             <wp:cNvGraphicFramePr>
               <a:graphicFrameLocks xmlns:a="http://schemas.openxmlformats.org/drawingml/2006/main" noChangeAspect="1"/>
@@ -3291,7 +3654,7 @@
                     <pic:cNvPicPr/>
                   </pic:nvPicPr>
                   <pic:blipFill>
-                    <a:blip r:embed="rId25">
+                    <a:blip r:embed="rId26" cstate="print">
                       <a:extLst>
                         <a:ext uri="{28A0092B-C50C-407E-A947-70E740481C1C}">
                           <a14:useLocalDpi xmlns:a14="http://schemas.microsoft.com/office/drawing/2010/main" val="0"/>
@@ -3305,7 +3668,7 @@
                   <pic:spPr>
                     <a:xfrm>
                       <a:off x="0" y="0"/>
-                      <a:ext cx="5760720" cy="4465955"/>
+                      <a:ext cx="3631902" cy="2815605"/>
                     </a:xfrm>
                     <a:prstGeom prst="rect">
                       <a:avLst/>
@@ -3316,6 +3679,11 @@
             </a:graphic>
           </wp:inline>
         </w:drawing>
+      </w:r>
+    </w:p>
+    <w:p>
+      <w:r>
+        <w:t>Les performances de ce modèle diminuent avec le nombre de données et les performances sur le test-set sont moins bonnes que sur le train-set.</w:t>
       </w:r>
     </w:p>
     <w:p/>
@@ -3356,7 +3724,7 @@
                     <pic:cNvPicPr/>
                   </pic:nvPicPr>
                   <pic:blipFill>
-                    <a:blip r:embed="rId26" cstate="print">
+                    <a:blip r:embed="rId27" cstate="print">
                       <a:extLst>
                         <a:ext uri="{28A0092B-C50C-407E-A947-70E740481C1C}">
                           <a14:useLocalDpi xmlns:a14="http://schemas.microsoft.com/office/drawing/2010/main" val="0"/>
@@ -3629,39 +3997,115 @@
         </w:tc>
       </w:tr>
     </w:tbl>
+    <w:p/>
+    <w:p>
+      <w:r>
+        <w:t>La matrice de confusion et le rapport de classification nous apprennent que :</w:t>
+      </w:r>
+    </w:p>
+    <w:p>
+      <w:pPr>
+        <w:pStyle w:val="Paragraphedeliste"/>
+        <w:numPr>
+          <w:ilvl w:val="0"/>
+          <w:numId w:val="6"/>
+        </w:numPr>
+      </w:pPr>
+      <w:r>
+        <w:t>Le modèle prédit correctement 102 cas négatifs sur 102 et 70 cas positifs sur 162.</w:t>
+      </w:r>
+    </w:p>
+    <w:p>
+      <w:pPr>
+        <w:pStyle w:val="Paragraphedeliste"/>
+        <w:numPr>
+          <w:ilvl w:val="0"/>
+          <w:numId w:val="6"/>
+        </w:numPr>
+      </w:pPr>
+      <w:r>
+        <w:t>100% des cas positifs sont correctement prédits</w:t>
+      </w:r>
+    </w:p>
+    <w:p>
+      <w:pPr>
+        <w:pStyle w:val="Paragraphedeliste"/>
+        <w:numPr>
+          <w:ilvl w:val="0"/>
+          <w:numId w:val="6"/>
+        </w:numPr>
+      </w:pPr>
+      <w:r>
+        <w:t>0.43% des prédictions positives sont effectivement des cas positifs</w:t>
+      </w:r>
+    </w:p>
+    <w:p>
+      <w:pPr>
+        <w:pStyle w:val="Paragraphedeliste"/>
+        <w:numPr>
+          <w:ilvl w:val="0"/>
+          <w:numId w:val="6"/>
+        </w:numPr>
+      </w:pPr>
+      <w:r>
+        <w:t>Il y a 92 faux négatifs</w:t>
+      </w:r>
+    </w:p>
+    <w:p/>
+    <w:p>
+      <w:r>
+        <w:t xml:space="preserve">Ce modèle </w:t>
+      </w:r>
+      <w:r>
+        <w:t>prédit essentiellement les cas négatifs, puisque qu’il classe 194 observations dans cette classe et 70 dans l’autre. De ce fait, même si tous les cas négatifs sont bien identifiés, il y a beaucoup de faux négatifs. Or c’est le type d’erreur que nous cherchons à éviter.</w:t>
+      </w:r>
+      <w:r>
+        <w:t xml:space="preserve"> </w:t>
+      </w:r>
+    </w:p>
+    <w:p>
+      <w:pPr>
+        <w:jc w:val="both"/>
+      </w:pPr>
+      <w:r>
+        <w:t>On peut expliquer ces résultats en visualisant les probabilités à priori et à postériori.</w:t>
+      </w:r>
+    </w:p>
+    <w:p>
+      <w:pPr>
+        <w:jc w:val="both"/>
+      </w:pPr>
+      <w:r>
+        <w:t xml:space="preserve">A priori, il y a plus de cas positifs dans le jeu de données et donc plus de chances de tomber sur un individu atteint de maladies cardiaques. Mais lorsque que l’on prend en compte les variables, on voit que la probabilité de tomber sur individu </w:t>
+      </w:r>
+      <w:r>
+        <w:t>sain est plus élevé.</w:t>
+      </w:r>
+    </w:p>
     <w:p>
       <w:pPr>
         <w:pStyle w:val="PrformatHTML"/>
         <w:wordWrap w:val="0"/>
         <w:textAlignment w:val="baseline"/>
-        <w:rPr>
-          <w:color w:val="000000"/>
-          <w:sz w:val="21"/>
-          <w:szCs w:val="21"/>
-        </w:rPr>
-      </w:pPr>
-      <w:r>
-        <w:t xml:space="preserve">F1 = </w:t>
-      </w:r>
-      <w:r>
-        <w:rPr>
-          <w:color w:val="000000"/>
-          <w:sz w:val="21"/>
-          <w:szCs w:val="21"/>
-        </w:rPr>
-        <w:t>0.6034</w:t>
-      </w:r>
-    </w:p>
-    <w:p>
+      </w:pPr>
+    </w:p>
+    <w:p>
+      <w:pPr>
+        <w:pStyle w:val="PrformatHTML"/>
+        <w:wordWrap w:val="0"/>
+        <w:jc w:val="center"/>
+        <w:textAlignment w:val="baseline"/>
+      </w:pPr>
       <w:r>
         <w:rPr>
           <w:noProof/>
         </w:rPr>
+        <w:lastRenderedPageBreak/>
         <w:drawing>
-          <wp:inline distT="0" distB="0" distL="0" distR="0" wp14:anchorId="0B6190FB" wp14:editId="7E47D44C">
-            <wp:extent cx="5760720" cy="4286885"/>
-            <wp:effectExtent l="0" t="0" r="5080" b="5715"/>
-            <wp:docPr id="275975294" name="Image 1" descr="Une image contenant texte, diagramme, Tracé, ligne&#10;&#10;Description générée automatiquement"/>
+          <wp:inline distT="0" distB="0" distL="0" distR="0" wp14:anchorId="5A71868A" wp14:editId="3E657179">
+            <wp:extent cx="5197302" cy="2508134"/>
+            <wp:effectExtent l="0" t="0" r="0" b="0"/>
+            <wp:docPr id="1074332833" name="Image 1" descr="Une image contenant capture d’écran, Tracé, diagramme, Rectangle&#10;&#10;Description générée automatiquement"/>
             <wp:cNvGraphicFramePr>
               <a:graphicFrameLocks xmlns:a="http://schemas.openxmlformats.org/drawingml/2006/main" noChangeAspect="1"/>
             </wp:cNvGraphicFramePr>
@@ -3669,56 +4113,7 @@
               <a:graphicData uri="http://schemas.openxmlformats.org/drawingml/2006/picture">
                 <pic:pic xmlns:pic="http://schemas.openxmlformats.org/drawingml/2006/picture">
                   <pic:nvPicPr>
-                    <pic:cNvPr id="275975294" name="Image 1" descr="Une image contenant texte, diagramme, Tracé, ligne&#10;&#10;Description générée automatiquement"/>
-                    <pic:cNvPicPr/>
-                  </pic:nvPicPr>
-                  <pic:blipFill>
-                    <a:blip r:embed="rId27">
-                      <a:extLst>
-                        <a:ext uri="{28A0092B-C50C-407E-A947-70E740481C1C}">
-                          <a14:useLocalDpi xmlns:a14="http://schemas.microsoft.com/office/drawing/2010/main" val="0"/>
-                        </a:ext>
-                      </a:extLst>
-                    </a:blip>
-                    <a:stretch>
-                      <a:fillRect/>
-                    </a:stretch>
-                  </pic:blipFill>
-                  <pic:spPr>
-                    <a:xfrm>
-                      <a:off x="0" y="0"/>
-                      <a:ext cx="5760720" cy="4286885"/>
-                    </a:xfrm>
-                    <a:prstGeom prst="rect">
-                      <a:avLst/>
-                    </a:prstGeom>
-                  </pic:spPr>
-                </pic:pic>
-              </a:graphicData>
-            </a:graphic>
-          </wp:inline>
-        </w:drawing>
-      </w:r>
-    </w:p>
-    <w:p>
-      <w:r>
-        <w:rPr>
-          <w:noProof/>
-        </w:rPr>
-        <w:lastRenderedPageBreak/>
-        <w:drawing>
-          <wp:inline distT="0" distB="0" distL="0" distR="0" wp14:anchorId="7032E0D8" wp14:editId="5BA45061">
-            <wp:extent cx="5760720" cy="2555240"/>
-            <wp:effectExtent l="0" t="0" r="5080" b="0"/>
-            <wp:docPr id="2101341431" name="Image 1" descr="Une image contenant Rectangle, Tracé, ligne, diagramme&#10;&#10;Description générée automatiquement"/>
-            <wp:cNvGraphicFramePr>
-              <a:graphicFrameLocks xmlns:a="http://schemas.openxmlformats.org/drawingml/2006/main" noChangeAspect="1"/>
-            </wp:cNvGraphicFramePr>
-            <a:graphic xmlns:a="http://schemas.openxmlformats.org/drawingml/2006/main">
-              <a:graphicData uri="http://schemas.openxmlformats.org/drawingml/2006/picture">
-                <pic:pic xmlns:pic="http://schemas.openxmlformats.org/drawingml/2006/picture">
-                  <pic:nvPicPr>
-                    <pic:cNvPr id="2101341431" name="Image 1" descr="Une image contenant Rectangle, Tracé, ligne, diagramme&#10;&#10;Description générée automatiquement"/>
+                    <pic:cNvPr id="1074332833" name="Image 1" descr="Une image contenant capture d’écran, Tracé, diagramme, Rectangle&#10;&#10;Description générée automatiquement"/>
                     <pic:cNvPicPr/>
                   </pic:nvPicPr>
                   <pic:blipFill>
@@ -3736,7 +4131,7 @@
                   <pic:spPr>
                     <a:xfrm>
                       <a:off x="0" y="0"/>
-                      <a:ext cx="5760720" cy="2555240"/>
+                      <a:ext cx="5258498" cy="2537666"/>
                     </a:xfrm>
                     <a:prstGeom prst="rect">
                       <a:avLst/>
@@ -3750,15 +4145,53 @@
       </w:r>
     </w:p>
     <w:p>
+      <w:pPr>
+        <w:pStyle w:val="PrformatHTML"/>
+        <w:wordWrap w:val="0"/>
+        <w:textAlignment w:val="baseline"/>
+        <w:rPr>
+          <w:color w:val="000000"/>
+          <w:sz w:val="21"/>
+          <w:szCs w:val="21"/>
+        </w:rPr>
+      </w:pPr>
+      <w:r>
+        <w:t xml:space="preserve">F1 = </w:t>
+      </w:r>
+      <w:r>
+        <w:rPr>
+          <w:color w:val="000000"/>
+          <w:sz w:val="21"/>
+          <w:szCs w:val="21"/>
+        </w:rPr>
+        <w:t>0.6034</w:t>
+      </w:r>
+    </w:p>
+    <w:p>
+      <w:pPr>
+        <w:pStyle w:val="PrformatHTML"/>
+        <w:wordWrap w:val="0"/>
+        <w:textAlignment w:val="baseline"/>
+        <w:rPr>
+          <w:color w:val="000000"/>
+          <w:sz w:val="21"/>
+          <w:szCs w:val="21"/>
+        </w:rPr>
+      </w:pPr>
+    </w:p>
+    <w:p>
+      <w:pPr>
+        <w:jc w:val="center"/>
+      </w:pPr>
       <w:r>
         <w:rPr>
           <w:noProof/>
         </w:rPr>
         <w:drawing>
-          <wp:inline distT="0" distB="0" distL="0" distR="0" wp14:anchorId="03848CD3" wp14:editId="38136FD9">
-            <wp:extent cx="5760720" cy="2780030"/>
-            <wp:effectExtent l="0" t="0" r="5080" b="1270"/>
-            <wp:docPr id="1074332833" name="Image 1" descr="Une image contenant capture d’écran, Tracé, diagramme, Rectangle&#10;&#10;Description générée automatiquement"/>
+          <wp:inline distT="0" distB="0" distL="0" distR="0" wp14:anchorId="0B6190FB" wp14:editId="752151D4">
+            <wp:extent cx="4190538" cy="3118422"/>
+            <wp:effectExtent l="0" t="0" r="635" b="6350"/>
+            <wp:docPr id="275975294" name="Image 1" descr="Une image contenant texte, diagramme, Tracé, ligne&#10;&#10;Description générée automatiquement"/>
             <wp:cNvGraphicFramePr>
               <a:graphicFrameLocks xmlns:a="http://schemas.openxmlformats.org/drawingml/2006/main" noChangeAspect="1"/>
             </wp:cNvGraphicFramePr>
@@ -3766,7 +4199,7 @@
               <a:graphicData uri="http://schemas.openxmlformats.org/drawingml/2006/picture">
                 <pic:pic xmlns:pic="http://schemas.openxmlformats.org/drawingml/2006/picture">
                   <pic:nvPicPr>
-                    <pic:cNvPr id="1074332833" name="Image 1" descr="Une image contenant capture d’écran, Tracé, diagramme, Rectangle&#10;&#10;Description générée automatiquement"/>
+                    <pic:cNvPr id="275975294" name="Image 1" descr="Une image contenant texte, diagramme, Tracé, ligne&#10;&#10;Description générée automatiquement"/>
                     <pic:cNvPicPr/>
                   </pic:nvPicPr>
                   <pic:blipFill>
@@ -3784,7 +4217,7 @@
                   <pic:spPr>
                     <a:xfrm>
                       <a:off x="0" y="0"/>
-                      <a:ext cx="5760720" cy="2780030"/>
+                      <a:ext cx="4211126" cy="3133743"/>
                     </a:xfrm>
                     <a:prstGeom prst="rect">
                       <a:avLst/>
@@ -3797,6 +4230,21 @@
         </w:drawing>
       </w:r>
     </w:p>
+    <w:p>
+      <w:r>
+        <w:t>L’analyse des performances dans le train et le test set ne révèle pas d’</w:t>
+      </w:r>
+      <w:proofErr w:type="spellStart"/>
+      <w:r>
+        <w:t>overfitting</w:t>
+      </w:r>
+      <w:proofErr w:type="spellEnd"/>
+      <w:r>
+        <w:t>, mais une performance qui diminue avec le nombre de données.</w:t>
+      </w:r>
+    </w:p>
+    <w:p/>
+    <w:p/>
     <w:p>
       <w:pPr>
         <w:pStyle w:val="Titre2"/>

</xml_diff>